<commit_message>
update comparison table; synchronize name of paper in multiple places; correct description of PHOLD; bump version; extensive updates to comparison with other sim tools
</commit_message>
<xml_diff>
--- a/joss_paper/comparison.docx
+++ b/joss_paper/comparison.docx
@@ -20,12 +20,6 @@
         <w:gridCol w:w="1350"/>
       </w:tblGrid>
       <w:tr>
-        <w:tblPrEx>
-          <w:tblCellMar>
-            <w:top w:w="0" w:type="dxa"/>
-            <w:bottom w:w="0" w:type="dxa"/>
-          </w:tblCellMar>
-        </w:tblPrEx>
         <w:trPr>
           <w:trHeight w:val="816"/>
         </w:trPr>
@@ -313,18 +307,6 @@
               <w:t>Parallelizable</w:t>
             </w:r>
           </w:p>
-        </w:tc>
-        <w:tc>
-          <w:tcPr>
-            <w:tcW w:w="1080" w:type="dxa"/>
-            <w:tcBorders>
-              <w:top w:val="single" w:sz="12" w:space="0" w:color="auto"/>
-              <w:left w:val="nil"/>
-              <w:bottom w:val="single" w:sz="12" w:space="0" w:color="auto"/>
-              <w:right w:val="nil"/>
-            </w:tcBorders>
-            <w:vAlign w:val="center"/>
-          </w:tcPr>
           <w:p>
             <w:pPr>
               <w:widowControl w:val="0"/>
@@ -351,7 +333,7 @@
                 <w:sz w:val="22"/>
                 <w:szCs w:val="22"/>
               </w:rPr>
-              <w:t>Open-source</w:t>
+              <w:t>design</w:t>
             </w:r>
             <w:bookmarkStart w:id="0" w:name="_GoBack"/>
             <w:bookmarkEnd w:id="0"/>
@@ -359,7 +341,7 @@
         </w:tc>
         <w:tc>
           <w:tcPr>
-            <w:tcW w:w="1350" w:type="dxa"/>
+            <w:tcW w:w="1080" w:type="dxa"/>
             <w:tcBorders>
               <w:top w:val="single" w:sz="12" w:space="0" w:color="auto"/>
               <w:left w:val="nil"/>
@@ -394,18 +376,53 @@
                 <w:sz w:val="22"/>
                 <w:szCs w:val="22"/>
               </w:rPr>
+              <w:t>Open-source</w:t>
+            </w:r>
+          </w:p>
+        </w:tc>
+        <w:tc>
+          <w:tcPr>
+            <w:tcW w:w="1350" w:type="dxa"/>
+            <w:tcBorders>
+              <w:top w:val="single" w:sz="12" w:space="0" w:color="auto"/>
+              <w:left w:val="nil"/>
+              <w:bottom w:val="single" w:sz="12" w:space="0" w:color="auto"/>
+              <w:right w:val="nil"/>
+            </w:tcBorders>
+            <w:vAlign w:val="center"/>
+          </w:tcPr>
+          <w:p>
+            <w:pPr>
+              <w:widowControl w:val="0"/>
+              <w:autoSpaceDE w:val="0"/>
+              <w:autoSpaceDN w:val="0"/>
+              <w:adjustRightInd w:val="0"/>
+              <w:spacing w:line="220" w:lineRule="exact"/>
+              <w:jc w:val="center"/>
+              <w:rPr>
+                <w:rFonts w:ascii="Calibri" w:hAnsi="Calibri" w:cs="Calibri"/>
+                <w:b/>
+                <w:bCs/>
+                <w:color w:val="000000"/>
+                <w:sz w:val="22"/>
+                <w:szCs w:val="22"/>
+              </w:rPr>
+            </w:pPr>
+            <w:r>
+              <w:rPr>
+                <w:rFonts w:ascii="Calibri" w:hAnsi="Calibri" w:cs="Calibri"/>
+                <w:b/>
+                <w:bCs/>
+                <w:color w:val="000000"/>
+                <w:sz w:val="22"/>
+                <w:szCs w:val="22"/>
+              </w:rPr>
               <w:t>Year released</w:t>
             </w:r>
           </w:p>
         </w:tc>
       </w:tr>
       <w:tr>
-        <w:tblPrEx>
-          <w:tblCellMar>
-            <w:top w:w="0" w:type="dxa"/>
-            <w:bottom w:w="0" w:type="dxa"/>
-          </w:tblCellMar>
-        </w:tblPrEx>
         <w:trPr>
           <w:trHeight w:val="600"/>
         </w:trPr>
@@ -733,12 +750,6 @@
         </w:tc>
       </w:tr>
       <w:tr>
-        <w:tblPrEx>
-          <w:tblCellMar>
-            <w:top w:w="0" w:type="dxa"/>
-            <w:bottom w:w="0" w:type="dxa"/>
-          </w:tblCellMar>
-        </w:tblPrEx>
         <w:trPr>
           <w:trHeight w:val="900"/>
         </w:trPr>
@@ -766,7 +777,6 @@
                 <w:szCs w:val="22"/>
               </w:rPr>
             </w:pPr>
-            <w:proofErr w:type="spellStart"/>
             <w:r>
               <w:rPr>
                 <w:rFonts w:ascii="Calibri" w:hAnsi="Calibri" w:cs="Calibri"/>
@@ -776,7 +786,6 @@
               </w:rPr>
               <w:t>SimPy</w:t>
             </w:r>
-            <w:proofErr w:type="spellEnd"/>
           </w:p>
         </w:tc>
         <w:tc>
@@ -1032,12 +1041,6 @@
         </w:tc>
       </w:tr>
       <w:tr>
-        <w:tblPrEx>
-          <w:tblCellMar>
-            <w:top w:w="0" w:type="dxa"/>
-            <w:bottom w:w="0" w:type="dxa"/>
-          </w:tblCellMar>
-        </w:tblPrEx>
         <w:trPr>
           <w:trHeight w:val="300"/>
         </w:trPr>
@@ -1065,7 +1068,6 @@
                 <w:szCs w:val="22"/>
               </w:rPr>
             </w:pPr>
-            <w:proofErr w:type="spellStart"/>
             <w:r>
               <w:rPr>
                 <w:rFonts w:ascii="Calibri" w:hAnsi="Calibri" w:cs="Calibri"/>
@@ -1075,7 +1077,6 @@
               </w:rPr>
               <w:t>SystemC</w:t>
             </w:r>
-            <w:proofErr w:type="spellEnd"/>
           </w:p>
         </w:tc>
         <w:tc>
@@ -1340,12 +1341,6 @@
         </w:tc>
       </w:tr>
       <w:tr>
-        <w:tblPrEx>
-          <w:tblCellMar>
-            <w:top w:w="0" w:type="dxa"/>
-            <w:bottom w:w="0" w:type="dxa"/>
-          </w:tblCellMar>
-        </w:tblPrEx>
         <w:trPr>
           <w:trHeight w:val="300"/>
         </w:trPr>
@@ -1611,12 +1606,6 @@
         </w:tc>
       </w:tr>
       <w:tr>
-        <w:tblPrEx>
-          <w:tblCellMar>
-            <w:top w:w="0" w:type="dxa"/>
-            <w:bottom w:w="0" w:type="dxa"/>
-          </w:tblCellMar>
-        </w:tblPrEx>
         <w:trPr>
           <w:trHeight w:val="831"/>
         </w:trPr>
@@ -1908,12 +1897,6 @@
         </w:tc>
       </w:tr>
       <w:tr>
-        <w:tblPrEx>
-          <w:tblCellMar>
-            <w:top w:w="0" w:type="dxa"/>
-            <w:bottom w:w="0" w:type="dxa"/>
-          </w:tblCellMar>
-        </w:tblPrEx>
         <w:trPr>
           <w:trHeight w:val="642"/>
         </w:trPr>
@@ -1941,7 +1924,6 @@
                 <w:szCs w:val="22"/>
               </w:rPr>
             </w:pPr>
-            <w:proofErr w:type="spellStart"/>
             <w:r>
               <w:rPr>
                 <w:rFonts w:ascii="Calibri" w:hAnsi="Calibri" w:cs="Calibri"/>
@@ -1951,7 +1933,6 @@
               </w:rPr>
               <w:t>SimEvents</w:t>
             </w:r>
-            <w:proofErr w:type="spellEnd"/>
           </w:p>
         </w:tc>
         <w:tc>
@@ -2222,7 +2203,6 @@
       <w:pgMar w:top="1440" w:right="1440" w:bottom="1440" w:left="1440" w:header="720" w:footer="720" w:gutter="0"/>
       <w:cols w:space="720"/>
       <w:docGrid w:linePitch="360"/>
-      <w:printerSettings r:id="rId4"/>
     </w:sectPr>
   </w:body>
 </w:document>

</xml_diff>

<commit_message>
streamline access to Event, SimulationMessage, ApplicationSimulationObject, and SimulationEngine by referencing them as de_sim.X, where X is the class; clean up JOSS paper comparison table
</commit_message>
<xml_diff>
--- a/joss_paper/comparison.docx
+++ b/joss_paper/comparison.docx
@@ -9,14 +9,15 @@
         <w:tblLook w:val="0000" w:firstRow="0" w:lastRow="0" w:firstColumn="0" w:lastColumn="0" w:noHBand="0" w:noVBand="0"/>
       </w:tblPr>
       <w:tblGrid>
-        <w:gridCol w:w="1441"/>
-        <w:gridCol w:w="1994"/>
-        <w:gridCol w:w="1614"/>
-        <w:gridCol w:w="1411"/>
-        <w:gridCol w:w="1151"/>
-        <w:gridCol w:w="1415"/>
-        <w:gridCol w:w="1684"/>
-        <w:gridCol w:w="1080"/>
+        <w:gridCol w:w="1440"/>
+        <w:gridCol w:w="2611"/>
+        <w:gridCol w:w="1175"/>
+        <w:gridCol w:w="1001"/>
+        <w:gridCol w:w="1181"/>
+        <w:gridCol w:w="380"/>
+        <w:gridCol w:w="860"/>
+        <w:gridCol w:w="1463"/>
+        <w:gridCol w:w="869"/>
         <w:gridCol w:w="1350"/>
       </w:tblGrid>
       <w:tr>
@@ -25,7 +26,7 @@
         </w:trPr>
         <w:tc>
           <w:tcPr>
-            <w:tcW w:w="1441" w:type="dxa"/>
+            <w:tcW w:w="1440" w:type="dxa"/>
             <w:tcBorders>
               <w:top w:val="single" w:sz="12" w:space="0" w:color="auto"/>
               <w:left w:val="nil"/>
@@ -65,7 +66,7 @@
         </w:tc>
         <w:tc>
           <w:tcPr>
-            <w:tcW w:w="1994" w:type="dxa"/>
+            <w:tcW w:w="2611" w:type="dxa"/>
             <w:tcBorders>
               <w:top w:val="single" w:sz="12" w:space="0" w:color="auto"/>
               <w:left w:val="nil"/>
@@ -105,7 +106,7 @@
         </w:tc>
         <w:tc>
           <w:tcPr>
-            <w:tcW w:w="1614" w:type="dxa"/>
+            <w:tcW w:w="1175" w:type="dxa"/>
             <w:tcBorders>
               <w:top w:val="single" w:sz="12" w:space="0" w:color="auto"/>
               <w:left w:val="nil"/>
@@ -121,7 +122,6 @@
               <w:autoSpaceDN w:val="0"/>
               <w:adjustRightInd w:val="0"/>
               <w:spacing w:line="220" w:lineRule="exact"/>
-              <w:jc w:val="center"/>
               <w:rPr>
                 <w:rFonts w:ascii="Calibri" w:hAnsi="Calibri" w:cs="Calibri"/>
                 <w:b/>
@@ -146,7 +146,7 @@
         </w:tc>
         <w:tc>
           <w:tcPr>
-            <w:tcW w:w="1411" w:type="dxa"/>
+            <w:tcW w:w="1001" w:type="dxa"/>
             <w:tcBorders>
               <w:top w:val="single" w:sz="12" w:space="0" w:color="auto"/>
               <w:left w:val="nil"/>
@@ -187,7 +187,7 @@
         </w:tc>
         <w:tc>
           <w:tcPr>
-            <w:tcW w:w="1151" w:type="dxa"/>
+            <w:tcW w:w="1181" w:type="dxa"/>
             <w:tcBorders>
               <w:top w:val="single" w:sz="12" w:space="0" w:color="auto"/>
               <w:left w:val="nil"/>
@@ -228,7 +228,8 @@
         </w:tc>
         <w:tc>
           <w:tcPr>
-            <w:tcW w:w="1415" w:type="dxa"/>
+            <w:tcW w:w="1240" w:type="dxa"/>
+            <w:gridSpan w:val="2"/>
             <w:tcBorders>
               <w:top w:val="single" w:sz="12" w:space="0" w:color="auto"/>
               <w:left w:val="nil"/>
@@ -269,7 +270,7 @@
         </w:tc>
         <w:tc>
           <w:tcPr>
-            <w:tcW w:w="1684" w:type="dxa"/>
+            <w:tcW w:w="1463" w:type="dxa"/>
             <w:tcBorders>
               <w:top w:val="single" w:sz="12" w:space="0" w:color="auto"/>
               <w:left w:val="nil"/>
@@ -335,13 +336,11 @@
               </w:rPr>
               <w:t>design</w:t>
             </w:r>
-            <w:bookmarkStart w:id="0" w:name="_GoBack"/>
-            <w:bookmarkEnd w:id="0"/>
-          </w:p>
-        </w:tc>
-        <w:tc>
-          <w:tcPr>
-            <w:tcW w:w="1080" w:type="dxa"/>
+          </w:p>
+        </w:tc>
+        <w:tc>
+          <w:tcPr>
+            <w:tcW w:w="869" w:type="dxa"/>
             <w:tcBorders>
               <w:top w:val="single" w:sz="12" w:space="0" w:color="auto"/>
               <w:left w:val="nil"/>
@@ -417,18 +416,29 @@
                 <w:sz w:val="22"/>
                 <w:szCs w:val="22"/>
               </w:rPr>
-              <w:t>Year released</w:t>
+              <w:t xml:space="preserve">Latest </w:t>
+            </w:r>
+            <w:r>
+              <w:rPr>
+                <w:rFonts w:ascii="Calibri" w:hAnsi="Calibri" w:cs="Calibri"/>
+                <w:b/>
+                <w:bCs/>
+                <w:color w:val="000000"/>
+                <w:sz w:val="22"/>
+                <w:szCs w:val="22"/>
+              </w:rPr>
+              <w:t>update</w:t>
             </w:r>
           </w:p>
         </w:tc>
       </w:tr>
       <w:tr>
         <w:trPr>
-          <w:trHeight w:val="600"/>
+          <w:trHeight w:val="646"/>
         </w:trPr>
         <w:tc>
           <w:tcPr>
-            <w:tcW w:w="1441" w:type="dxa"/>
+            <w:tcW w:w="1440" w:type="dxa"/>
             <w:tcBorders>
               <w:top w:val="nil"/>
               <w:left w:val="nil"/>
@@ -464,7 +474,7 @@
         </w:tc>
         <w:tc>
           <w:tcPr>
-            <w:tcW w:w="1994" w:type="dxa"/>
+            <w:tcW w:w="2611" w:type="dxa"/>
             <w:tcBorders>
               <w:top w:val="nil"/>
               <w:left w:val="nil"/>
@@ -501,7 +511,7 @@
         </w:tc>
         <w:tc>
           <w:tcPr>
-            <w:tcW w:w="1614" w:type="dxa"/>
+            <w:tcW w:w="1175" w:type="dxa"/>
             <w:tcBorders>
               <w:top w:val="nil"/>
               <w:left w:val="nil"/>
@@ -537,7 +547,7 @@
         </w:tc>
         <w:tc>
           <w:tcPr>
-            <w:tcW w:w="1411" w:type="dxa"/>
+            <w:tcW w:w="1001" w:type="dxa"/>
             <w:tcBorders>
               <w:top w:val="nil"/>
               <w:left w:val="nil"/>
@@ -574,7 +584,8 @@
         </w:tc>
         <w:tc>
           <w:tcPr>
-            <w:tcW w:w="1151" w:type="dxa"/>
+            <w:tcW w:w="1561" w:type="dxa"/>
+            <w:gridSpan w:val="2"/>
             <w:tcBorders>
               <w:top w:val="nil"/>
               <w:left w:val="nil"/>
@@ -602,7 +613,7 @@
         </w:tc>
         <w:tc>
           <w:tcPr>
-            <w:tcW w:w="1415" w:type="dxa"/>
+            <w:tcW w:w="860" w:type="dxa"/>
             <w:tcBorders>
               <w:top w:val="nil"/>
               <w:left w:val="nil"/>
@@ -639,7 +650,7 @@
         </w:tc>
         <w:tc>
           <w:tcPr>
-            <w:tcW w:w="1684" w:type="dxa"/>
+            <w:tcW w:w="1463" w:type="dxa"/>
             <w:tcBorders>
               <w:top w:val="nil"/>
               <w:left w:val="nil"/>
@@ -676,7 +687,7 @@
         </w:tc>
         <w:tc>
           <w:tcPr>
-            <w:tcW w:w="1080" w:type="dxa"/>
+            <w:tcW w:w="869" w:type="dxa"/>
             <w:tcBorders>
               <w:top w:val="nil"/>
               <w:left w:val="nil"/>
@@ -751,46 +762,46 @@
       </w:tr>
       <w:tr>
         <w:trPr>
-          <w:trHeight w:val="900"/>
+          <w:trHeight w:val="646"/>
         </w:trPr>
         <w:tc>
           <w:tcPr>
-            <w:tcW w:w="1441" w:type="dxa"/>
-            <w:tcBorders>
-              <w:top w:val="single" w:sz="6" w:space="0" w:color="auto"/>
-              <w:left w:val="nil"/>
-              <w:bottom w:val="single" w:sz="6" w:space="0" w:color="auto"/>
-              <w:right w:val="nil"/>
-            </w:tcBorders>
-            <w:vAlign w:val="center"/>
-          </w:tcPr>
-          <w:p>
-            <w:pPr>
-              <w:widowControl w:val="0"/>
-              <w:autoSpaceDE w:val="0"/>
-              <w:autoSpaceDN w:val="0"/>
-              <w:adjustRightInd w:val="0"/>
-              <w:rPr>
-                <w:rFonts w:ascii="Calibri" w:hAnsi="Calibri" w:cs="Calibri"/>
-                <w:color w:val="000000"/>
-                <w:sz w:val="22"/>
-                <w:szCs w:val="22"/>
-              </w:rPr>
-            </w:pPr>
-            <w:r>
-              <w:rPr>
-                <w:rFonts w:ascii="Calibri" w:hAnsi="Calibri" w:cs="Calibri"/>
-                <w:color w:val="000000"/>
-                <w:sz w:val="22"/>
-                <w:szCs w:val="22"/>
-              </w:rPr>
-              <w:t>SimPy</w:t>
-            </w:r>
-          </w:p>
-        </w:tc>
-        <w:tc>
-          <w:tcPr>
-            <w:tcW w:w="1994" w:type="dxa"/>
+            <w:tcW w:w="1440" w:type="dxa"/>
+            <w:tcBorders>
+              <w:top w:val="single" w:sz="6" w:space="0" w:color="auto"/>
+              <w:left w:val="nil"/>
+              <w:bottom w:val="single" w:sz="6" w:space="0" w:color="auto"/>
+              <w:right w:val="nil"/>
+            </w:tcBorders>
+            <w:vAlign w:val="center"/>
+          </w:tcPr>
+          <w:p>
+            <w:pPr>
+              <w:widowControl w:val="0"/>
+              <w:autoSpaceDE w:val="0"/>
+              <w:autoSpaceDN w:val="0"/>
+              <w:adjustRightInd w:val="0"/>
+              <w:rPr>
+                <w:rFonts w:ascii="Calibri" w:hAnsi="Calibri" w:cs="Calibri"/>
+                <w:color w:val="000000"/>
+                <w:sz w:val="22"/>
+                <w:szCs w:val="22"/>
+              </w:rPr>
+            </w:pPr>
+            <w:r>
+              <w:rPr>
+                <w:rFonts w:ascii="Calibri" w:hAnsi="Calibri" w:cs="Calibri"/>
+                <w:color w:val="000000"/>
+                <w:sz w:val="22"/>
+                <w:szCs w:val="22"/>
+              </w:rPr>
+              <w:t>SimEvents</w:t>
+            </w:r>
+          </w:p>
+        </w:tc>
+        <w:tc>
+          <w:tcPr>
+            <w:tcW w:w="2611" w:type="dxa"/>
             <w:tcBorders>
               <w:top w:val="single" w:sz="6" w:space="0" w:color="auto"/>
               <w:left w:val="nil"/>
@@ -820,75 +831,148 @@
                 <w:sz w:val="22"/>
                 <w:szCs w:val="22"/>
               </w:rPr>
-              <w:t>General purpose process-based framework</w:t>
-            </w:r>
-          </w:p>
-        </w:tc>
-        <w:tc>
-          <w:tcPr>
-            <w:tcW w:w="1614" w:type="dxa"/>
-            <w:tcBorders>
-              <w:top w:val="single" w:sz="6" w:space="0" w:color="auto"/>
-              <w:left w:val="nil"/>
-              <w:bottom w:val="single" w:sz="6" w:space="0" w:color="auto"/>
-              <w:right w:val="nil"/>
-            </w:tcBorders>
-            <w:vAlign w:val="center"/>
-          </w:tcPr>
-          <w:p>
-            <w:pPr>
-              <w:widowControl w:val="0"/>
-              <w:autoSpaceDE w:val="0"/>
-              <w:autoSpaceDN w:val="0"/>
-              <w:adjustRightInd w:val="0"/>
-              <w:rPr>
-                <w:rFonts w:ascii="Calibri" w:hAnsi="Calibri" w:cs="Calibri"/>
-                <w:color w:val="000000"/>
-                <w:sz w:val="22"/>
-                <w:szCs w:val="22"/>
-              </w:rPr>
-            </w:pPr>
-            <w:r>
-              <w:rPr>
-                <w:rFonts w:ascii="Calibri" w:hAnsi="Calibri" w:cs="Calibri"/>
-                <w:color w:val="000000"/>
-                <w:sz w:val="22"/>
-                <w:szCs w:val="22"/>
-              </w:rPr>
-              <w:t>Python</w:t>
-            </w:r>
-          </w:p>
-        </w:tc>
-        <w:tc>
-          <w:tcPr>
-            <w:tcW w:w="1411" w:type="dxa"/>
-            <w:tcBorders>
-              <w:top w:val="single" w:sz="6" w:space="0" w:color="auto"/>
-              <w:left w:val="nil"/>
-              <w:bottom w:val="single" w:sz="6" w:space="0" w:color="auto"/>
-              <w:right w:val="nil"/>
-            </w:tcBorders>
-            <w:vAlign w:val="center"/>
-          </w:tcPr>
-          <w:p>
-            <w:pPr>
-              <w:widowControl w:val="0"/>
-              <w:autoSpaceDE w:val="0"/>
-              <w:autoSpaceDN w:val="0"/>
-              <w:adjustRightInd w:val="0"/>
-              <w:jc w:val="center"/>
-              <w:rPr>
-                <w:rFonts w:ascii="Calibri" w:hAnsi="Calibri" w:cs="Calibri"/>
-                <w:color w:val="000000"/>
-                <w:sz w:val="22"/>
-                <w:szCs w:val="22"/>
-              </w:rPr>
-            </w:pPr>
-          </w:p>
-        </w:tc>
-        <w:tc>
-          <w:tcPr>
-            <w:tcW w:w="1151" w:type="dxa"/>
+              <w:t>Communications networks</w:t>
+            </w:r>
+          </w:p>
+        </w:tc>
+        <w:tc>
+          <w:tcPr>
+            <w:tcW w:w="1175" w:type="dxa"/>
+            <w:tcBorders>
+              <w:top w:val="single" w:sz="6" w:space="0" w:color="auto"/>
+              <w:left w:val="nil"/>
+              <w:bottom w:val="single" w:sz="6" w:space="0" w:color="auto"/>
+              <w:right w:val="nil"/>
+            </w:tcBorders>
+            <w:vAlign w:val="center"/>
+          </w:tcPr>
+          <w:p>
+            <w:pPr>
+              <w:widowControl w:val="0"/>
+              <w:autoSpaceDE w:val="0"/>
+              <w:autoSpaceDN w:val="0"/>
+              <w:adjustRightInd w:val="0"/>
+              <w:rPr>
+                <w:rFonts w:ascii="Calibri" w:hAnsi="Calibri" w:cs="Calibri"/>
+                <w:color w:val="000000"/>
+                <w:sz w:val="22"/>
+                <w:szCs w:val="22"/>
+              </w:rPr>
+            </w:pPr>
+            <w:r>
+              <w:rPr>
+                <w:rFonts w:ascii="Calibri" w:hAnsi="Calibri" w:cs="Calibri"/>
+                <w:color w:val="000000"/>
+                <w:sz w:val="22"/>
+                <w:szCs w:val="22"/>
+              </w:rPr>
+              <w:t>MATLAB</w:t>
+            </w:r>
+          </w:p>
+        </w:tc>
+        <w:tc>
+          <w:tcPr>
+            <w:tcW w:w="1001" w:type="dxa"/>
+            <w:tcBorders>
+              <w:top w:val="single" w:sz="6" w:space="0" w:color="auto"/>
+              <w:left w:val="nil"/>
+              <w:bottom w:val="single" w:sz="6" w:space="0" w:color="auto"/>
+              <w:right w:val="nil"/>
+            </w:tcBorders>
+            <w:vAlign w:val="center"/>
+          </w:tcPr>
+          <w:p>
+            <w:pPr>
+              <w:widowControl w:val="0"/>
+              <w:autoSpaceDE w:val="0"/>
+              <w:autoSpaceDN w:val="0"/>
+              <w:adjustRightInd w:val="0"/>
+              <w:jc w:val="center"/>
+              <w:rPr>
+                <w:rFonts w:ascii="Calibri" w:hAnsi="Calibri" w:cs="Calibri"/>
+                <w:color w:val="000000"/>
+                <w:sz w:val="22"/>
+                <w:szCs w:val="22"/>
+              </w:rPr>
+            </w:pPr>
+            <w:r>
+              <w:rPr>
+                <w:rFonts w:ascii="MS Mincho" w:eastAsia="MS Mincho" w:hAnsi="MS Mincho" w:cs="MS Mincho"/>
+                <w:color w:val="000000"/>
+                <w:sz w:val="22"/>
+                <w:szCs w:val="22"/>
+              </w:rPr>
+              <w:t>✓</w:t>
+            </w:r>
+          </w:p>
+        </w:tc>
+        <w:tc>
+          <w:tcPr>
+            <w:tcW w:w="1561" w:type="dxa"/>
+            <w:gridSpan w:val="2"/>
+            <w:tcBorders>
+              <w:top w:val="single" w:sz="6" w:space="0" w:color="auto"/>
+              <w:left w:val="nil"/>
+              <w:bottom w:val="single" w:sz="6" w:space="0" w:color="auto"/>
+              <w:right w:val="nil"/>
+            </w:tcBorders>
+            <w:vAlign w:val="center"/>
+          </w:tcPr>
+          <w:p>
+            <w:pPr>
+              <w:widowControl w:val="0"/>
+              <w:autoSpaceDE w:val="0"/>
+              <w:autoSpaceDN w:val="0"/>
+              <w:adjustRightInd w:val="0"/>
+              <w:jc w:val="center"/>
+              <w:rPr>
+                <w:rFonts w:ascii="Calibri" w:hAnsi="Calibri" w:cs="Calibri"/>
+                <w:color w:val="000000"/>
+                <w:sz w:val="22"/>
+                <w:szCs w:val="22"/>
+              </w:rPr>
+            </w:pPr>
+            <w:r>
+              <w:rPr>
+                <w:rFonts w:ascii="MS Mincho" w:eastAsia="MS Mincho" w:hAnsi="MS Mincho" w:cs="MS Mincho"/>
+                <w:color w:val="000000"/>
+                <w:sz w:val="22"/>
+                <w:szCs w:val="22"/>
+              </w:rPr>
+              <w:t>✓</w:t>
+            </w:r>
+          </w:p>
+        </w:tc>
+        <w:tc>
+          <w:tcPr>
+            <w:tcW w:w="860" w:type="dxa"/>
+            <w:tcBorders>
+              <w:top w:val="single" w:sz="6" w:space="0" w:color="auto"/>
+              <w:left w:val="nil"/>
+              <w:bottom w:val="single" w:sz="6" w:space="0" w:color="auto"/>
+              <w:right w:val="nil"/>
+            </w:tcBorders>
+            <w:vAlign w:val="center"/>
+          </w:tcPr>
+          <w:p>
+            <w:pPr>
+              <w:widowControl w:val="0"/>
+              <w:autoSpaceDE w:val="0"/>
+              <w:autoSpaceDN w:val="0"/>
+              <w:adjustRightInd w:val="0"/>
+              <w:jc w:val="center"/>
+              <w:rPr>
+                <w:rFonts w:ascii="Calibri" w:hAnsi="Calibri" w:cs="Calibri"/>
+                <w:color w:val="000000"/>
+                <w:sz w:val="22"/>
+                <w:szCs w:val="22"/>
+              </w:rPr>
+            </w:pPr>
+          </w:p>
+        </w:tc>
+        <w:tc>
+          <w:tcPr>
+            <w:tcW w:w="1463" w:type="dxa"/>
             <w:tcBorders>
               <w:top w:val="single" w:sz="6" w:space="0" w:color="auto"/>
               <w:left w:val="nil"/>
@@ -915,92 +999,29 @@
         </w:tc>
         <w:tc>
           <w:tcPr>
-            <w:tcW w:w="1415" w:type="dxa"/>
-            <w:tcBorders>
-              <w:top w:val="single" w:sz="6" w:space="0" w:color="auto"/>
-              <w:left w:val="nil"/>
-              <w:bottom w:val="single" w:sz="6" w:space="0" w:color="auto"/>
-              <w:right w:val="nil"/>
-            </w:tcBorders>
-            <w:vAlign w:val="center"/>
-          </w:tcPr>
-          <w:p>
-            <w:pPr>
-              <w:widowControl w:val="0"/>
-              <w:autoSpaceDE w:val="0"/>
-              <w:autoSpaceDN w:val="0"/>
-              <w:adjustRightInd w:val="0"/>
-              <w:jc w:val="center"/>
-              <w:rPr>
-                <w:rFonts w:ascii="Calibri" w:hAnsi="Calibri" w:cs="Calibri"/>
-                <w:color w:val="000000"/>
-                <w:sz w:val="22"/>
-                <w:szCs w:val="22"/>
-              </w:rPr>
-            </w:pPr>
-          </w:p>
-        </w:tc>
-        <w:tc>
-          <w:tcPr>
-            <w:tcW w:w="1684" w:type="dxa"/>
-            <w:tcBorders>
-              <w:top w:val="single" w:sz="6" w:space="0" w:color="auto"/>
-              <w:left w:val="nil"/>
-              <w:bottom w:val="single" w:sz="6" w:space="0" w:color="auto"/>
-              <w:right w:val="nil"/>
-            </w:tcBorders>
-            <w:vAlign w:val="center"/>
-          </w:tcPr>
-          <w:p>
-            <w:pPr>
-              <w:widowControl w:val="0"/>
-              <w:autoSpaceDE w:val="0"/>
-              <w:autoSpaceDN w:val="0"/>
-              <w:adjustRightInd w:val="0"/>
-              <w:jc w:val="right"/>
-              <w:rPr>
-                <w:rFonts w:ascii="Calibri" w:hAnsi="Calibri" w:cs="Calibri"/>
-                <w:color w:val="000000"/>
-                <w:sz w:val="22"/>
-                <w:szCs w:val="22"/>
-              </w:rPr>
-            </w:pPr>
-          </w:p>
-        </w:tc>
-        <w:tc>
-          <w:tcPr>
-            <w:tcW w:w="1080" w:type="dxa"/>
-            <w:tcBorders>
-              <w:top w:val="single" w:sz="6" w:space="0" w:color="auto"/>
-              <w:left w:val="nil"/>
-              <w:bottom w:val="single" w:sz="6" w:space="0" w:color="auto"/>
-              <w:right w:val="nil"/>
-            </w:tcBorders>
-            <w:vAlign w:val="center"/>
-          </w:tcPr>
-          <w:p>
-            <w:pPr>
-              <w:widowControl w:val="0"/>
-              <w:autoSpaceDE w:val="0"/>
-              <w:autoSpaceDN w:val="0"/>
-              <w:adjustRightInd w:val="0"/>
-              <w:jc w:val="center"/>
-              <w:rPr>
-                <w:rFonts w:ascii="Calibri" w:hAnsi="Calibri" w:cs="Calibri"/>
-                <w:color w:val="000000"/>
-                <w:sz w:val="22"/>
-                <w:szCs w:val="22"/>
-              </w:rPr>
-            </w:pPr>
-            <w:r>
+            <w:tcW w:w="869" w:type="dxa"/>
+            <w:tcBorders>
+              <w:top w:val="single" w:sz="6" w:space="0" w:color="auto"/>
+              <w:left w:val="nil"/>
+              <w:bottom w:val="single" w:sz="6" w:space="0" w:color="auto"/>
+              <w:right w:val="nil"/>
+            </w:tcBorders>
+            <w:vAlign w:val="center"/>
+          </w:tcPr>
+          <w:p>
+            <w:pPr>
+              <w:widowControl w:val="0"/>
+              <w:autoSpaceDE w:val="0"/>
+              <w:autoSpaceDN w:val="0"/>
+              <w:adjustRightInd w:val="0"/>
+              <w:jc w:val="center"/>
               <w:rPr>
                 <w:rFonts w:ascii="MS Mincho" w:eastAsia="MS Mincho" w:hAnsi="MS Mincho" w:cs="MS Mincho"/>
                 <w:color w:val="000000"/>
                 <w:sz w:val="22"/>
                 <w:szCs w:val="22"/>
               </w:rPr>
-              <w:t>✓</w:t>
-            </w:r>
+            </w:pPr>
           </w:p>
         </w:tc>
         <w:tc>
@@ -1035,53 +1056,53 @@
                 <w:sz w:val="22"/>
                 <w:szCs w:val="22"/>
               </w:rPr>
-              <w:t>2002</w:t>
+              <w:t>2020</w:t>
             </w:r>
           </w:p>
         </w:tc>
       </w:tr>
       <w:tr>
         <w:trPr>
-          <w:trHeight w:val="300"/>
+          <w:trHeight w:val="646"/>
         </w:trPr>
         <w:tc>
           <w:tcPr>
-            <w:tcW w:w="1441" w:type="dxa"/>
-            <w:tcBorders>
-              <w:top w:val="single" w:sz="6" w:space="0" w:color="auto"/>
-              <w:left w:val="nil"/>
-              <w:bottom w:val="single" w:sz="6" w:space="0" w:color="auto"/>
-              <w:right w:val="nil"/>
-            </w:tcBorders>
-            <w:vAlign w:val="center"/>
-          </w:tcPr>
-          <w:p>
-            <w:pPr>
-              <w:widowControl w:val="0"/>
-              <w:autoSpaceDE w:val="0"/>
-              <w:autoSpaceDN w:val="0"/>
-              <w:adjustRightInd w:val="0"/>
-              <w:rPr>
-                <w:rFonts w:ascii="Calibri" w:hAnsi="Calibri" w:cs="Calibri"/>
-                <w:color w:val="000000"/>
-                <w:sz w:val="22"/>
-                <w:szCs w:val="22"/>
-              </w:rPr>
-            </w:pPr>
-            <w:r>
-              <w:rPr>
-                <w:rFonts w:ascii="Calibri" w:hAnsi="Calibri" w:cs="Calibri"/>
-                <w:color w:val="000000"/>
-                <w:sz w:val="22"/>
-                <w:szCs w:val="22"/>
-              </w:rPr>
-              <w:t>SystemC</w:t>
-            </w:r>
-          </w:p>
-        </w:tc>
-        <w:tc>
-          <w:tcPr>
-            <w:tcW w:w="1994" w:type="dxa"/>
+            <w:tcW w:w="1440" w:type="dxa"/>
+            <w:tcBorders>
+              <w:top w:val="single" w:sz="6" w:space="0" w:color="auto"/>
+              <w:left w:val="nil"/>
+              <w:bottom w:val="single" w:sz="6" w:space="0" w:color="auto"/>
+              <w:right w:val="nil"/>
+            </w:tcBorders>
+            <w:vAlign w:val="center"/>
+          </w:tcPr>
+          <w:p>
+            <w:pPr>
+              <w:widowControl w:val="0"/>
+              <w:autoSpaceDE w:val="0"/>
+              <w:autoSpaceDN w:val="0"/>
+              <w:adjustRightInd w:val="0"/>
+              <w:rPr>
+                <w:rFonts w:ascii="Calibri" w:hAnsi="Calibri" w:cs="Calibri"/>
+                <w:color w:val="000000"/>
+                <w:sz w:val="22"/>
+                <w:szCs w:val="22"/>
+              </w:rPr>
+            </w:pPr>
+            <w:r>
+              <w:rPr>
+                <w:rFonts w:ascii="Calibri" w:hAnsi="Calibri" w:cs="Calibri"/>
+                <w:color w:val="000000"/>
+                <w:sz w:val="22"/>
+                <w:szCs w:val="22"/>
+              </w:rPr>
+              <w:t>SimPy</w:t>
+            </w:r>
+          </w:p>
+        </w:tc>
+        <w:tc>
+          <w:tcPr>
+            <w:tcW w:w="2611" w:type="dxa"/>
             <w:tcBorders>
               <w:top w:val="single" w:sz="6" w:space="0" w:color="auto"/>
               <w:left w:val="nil"/>
@@ -1111,48 +1132,157 @@
                 <w:sz w:val="22"/>
                 <w:szCs w:val="22"/>
               </w:rPr>
-              <w:t>Digital hardware</w:t>
-            </w:r>
-          </w:p>
-        </w:tc>
-        <w:tc>
-          <w:tcPr>
-            <w:tcW w:w="1614" w:type="dxa"/>
-            <w:tcBorders>
-              <w:top w:val="single" w:sz="6" w:space="0" w:color="auto"/>
-              <w:left w:val="nil"/>
-              <w:bottom w:val="single" w:sz="6" w:space="0" w:color="auto"/>
-              <w:right w:val="nil"/>
-            </w:tcBorders>
-            <w:vAlign w:val="center"/>
-          </w:tcPr>
-          <w:p>
-            <w:pPr>
-              <w:widowControl w:val="0"/>
-              <w:autoSpaceDE w:val="0"/>
-              <w:autoSpaceDN w:val="0"/>
-              <w:adjustRightInd w:val="0"/>
-              <w:rPr>
-                <w:rFonts w:ascii="Calibri" w:hAnsi="Calibri" w:cs="Calibri"/>
-                <w:color w:val="000000"/>
-                <w:sz w:val="22"/>
-                <w:szCs w:val="22"/>
-              </w:rPr>
-            </w:pPr>
-            <w:r>
-              <w:rPr>
-                <w:rFonts w:ascii="Calibri" w:hAnsi="Calibri" w:cs="Calibri"/>
-                <w:color w:val="000000"/>
-                <w:sz w:val="22"/>
-                <w:szCs w:val="22"/>
-              </w:rPr>
-              <w:t>C++</w:t>
-            </w:r>
-          </w:p>
-        </w:tc>
-        <w:tc>
-          <w:tcPr>
-            <w:tcW w:w="1411" w:type="dxa"/>
+              <w:t>General purpose process-based framework</w:t>
+            </w:r>
+          </w:p>
+        </w:tc>
+        <w:tc>
+          <w:tcPr>
+            <w:tcW w:w="1175" w:type="dxa"/>
+            <w:tcBorders>
+              <w:top w:val="single" w:sz="6" w:space="0" w:color="auto"/>
+              <w:left w:val="nil"/>
+              <w:bottom w:val="single" w:sz="6" w:space="0" w:color="auto"/>
+              <w:right w:val="nil"/>
+            </w:tcBorders>
+            <w:vAlign w:val="center"/>
+          </w:tcPr>
+          <w:p>
+            <w:pPr>
+              <w:widowControl w:val="0"/>
+              <w:autoSpaceDE w:val="0"/>
+              <w:autoSpaceDN w:val="0"/>
+              <w:adjustRightInd w:val="0"/>
+              <w:rPr>
+                <w:rFonts w:ascii="Calibri" w:hAnsi="Calibri" w:cs="Calibri"/>
+                <w:color w:val="000000"/>
+                <w:sz w:val="22"/>
+                <w:szCs w:val="22"/>
+              </w:rPr>
+            </w:pPr>
+            <w:r>
+              <w:rPr>
+                <w:rFonts w:ascii="Calibri" w:hAnsi="Calibri" w:cs="Calibri"/>
+                <w:color w:val="000000"/>
+                <w:sz w:val="22"/>
+                <w:szCs w:val="22"/>
+              </w:rPr>
+              <w:t>Python</w:t>
+            </w:r>
+          </w:p>
+        </w:tc>
+        <w:tc>
+          <w:tcPr>
+            <w:tcW w:w="1001" w:type="dxa"/>
+            <w:tcBorders>
+              <w:top w:val="single" w:sz="6" w:space="0" w:color="auto"/>
+              <w:left w:val="nil"/>
+              <w:bottom w:val="single" w:sz="6" w:space="0" w:color="auto"/>
+              <w:right w:val="nil"/>
+            </w:tcBorders>
+            <w:vAlign w:val="center"/>
+          </w:tcPr>
+          <w:p>
+            <w:pPr>
+              <w:widowControl w:val="0"/>
+              <w:autoSpaceDE w:val="0"/>
+              <w:autoSpaceDN w:val="0"/>
+              <w:adjustRightInd w:val="0"/>
+              <w:jc w:val="center"/>
+              <w:rPr>
+                <w:rFonts w:ascii="Calibri" w:hAnsi="Calibri" w:cs="Calibri"/>
+                <w:color w:val="000000"/>
+                <w:sz w:val="22"/>
+                <w:szCs w:val="22"/>
+              </w:rPr>
+            </w:pPr>
+          </w:p>
+        </w:tc>
+        <w:tc>
+          <w:tcPr>
+            <w:tcW w:w="1561" w:type="dxa"/>
+            <w:gridSpan w:val="2"/>
+            <w:tcBorders>
+              <w:top w:val="single" w:sz="6" w:space="0" w:color="auto"/>
+              <w:left w:val="nil"/>
+              <w:bottom w:val="single" w:sz="6" w:space="0" w:color="auto"/>
+              <w:right w:val="nil"/>
+            </w:tcBorders>
+            <w:vAlign w:val="center"/>
+          </w:tcPr>
+          <w:p>
+            <w:pPr>
+              <w:widowControl w:val="0"/>
+              <w:autoSpaceDE w:val="0"/>
+              <w:autoSpaceDN w:val="0"/>
+              <w:adjustRightInd w:val="0"/>
+              <w:jc w:val="right"/>
+              <w:rPr>
+                <w:rFonts w:ascii="Calibri" w:hAnsi="Calibri" w:cs="Calibri"/>
+                <w:color w:val="000000"/>
+                <w:sz w:val="22"/>
+                <w:szCs w:val="22"/>
+              </w:rPr>
+            </w:pPr>
+          </w:p>
+        </w:tc>
+        <w:tc>
+          <w:tcPr>
+            <w:tcW w:w="860" w:type="dxa"/>
+            <w:tcBorders>
+              <w:top w:val="single" w:sz="6" w:space="0" w:color="auto"/>
+              <w:left w:val="nil"/>
+              <w:bottom w:val="single" w:sz="6" w:space="0" w:color="auto"/>
+              <w:right w:val="nil"/>
+            </w:tcBorders>
+            <w:vAlign w:val="center"/>
+          </w:tcPr>
+          <w:p>
+            <w:pPr>
+              <w:widowControl w:val="0"/>
+              <w:autoSpaceDE w:val="0"/>
+              <w:autoSpaceDN w:val="0"/>
+              <w:adjustRightInd w:val="0"/>
+              <w:jc w:val="center"/>
+              <w:rPr>
+                <w:rFonts w:ascii="Calibri" w:hAnsi="Calibri" w:cs="Calibri"/>
+                <w:color w:val="000000"/>
+                <w:sz w:val="22"/>
+                <w:szCs w:val="22"/>
+              </w:rPr>
+            </w:pPr>
+          </w:p>
+        </w:tc>
+        <w:tc>
+          <w:tcPr>
+            <w:tcW w:w="1463" w:type="dxa"/>
+            <w:tcBorders>
+              <w:top w:val="single" w:sz="6" w:space="0" w:color="auto"/>
+              <w:left w:val="nil"/>
+              <w:bottom w:val="single" w:sz="6" w:space="0" w:color="auto"/>
+              <w:right w:val="nil"/>
+            </w:tcBorders>
+            <w:vAlign w:val="center"/>
+          </w:tcPr>
+          <w:p>
+            <w:pPr>
+              <w:widowControl w:val="0"/>
+              <w:autoSpaceDE w:val="0"/>
+              <w:autoSpaceDN w:val="0"/>
+              <w:adjustRightInd w:val="0"/>
+              <w:jc w:val="right"/>
+              <w:rPr>
+                <w:rFonts w:ascii="Calibri" w:hAnsi="Calibri" w:cs="Calibri"/>
+                <w:color w:val="000000"/>
+                <w:sz w:val="22"/>
+                <w:szCs w:val="22"/>
+              </w:rPr>
+            </w:pPr>
+          </w:p>
+        </w:tc>
+        <w:tc>
+          <w:tcPr>
+            <w:tcW w:w="869" w:type="dxa"/>
             <w:tcBorders>
               <w:top w:val="single" w:sz="6" w:space="0" w:color="auto"/>
               <w:left w:val="nil"/>
@@ -1188,123 +1318,6 @@
         </w:tc>
         <w:tc>
           <w:tcPr>
-            <w:tcW w:w="1151" w:type="dxa"/>
-            <w:tcBorders>
-              <w:top w:val="single" w:sz="6" w:space="0" w:color="auto"/>
-              <w:left w:val="nil"/>
-              <w:bottom w:val="single" w:sz="6" w:space="0" w:color="auto"/>
-              <w:right w:val="nil"/>
-            </w:tcBorders>
-            <w:vAlign w:val="center"/>
-          </w:tcPr>
-          <w:p>
-            <w:pPr>
-              <w:widowControl w:val="0"/>
-              <w:autoSpaceDE w:val="0"/>
-              <w:autoSpaceDN w:val="0"/>
-              <w:adjustRightInd w:val="0"/>
-              <w:jc w:val="right"/>
-              <w:rPr>
-                <w:rFonts w:ascii="Calibri" w:hAnsi="Calibri" w:cs="Calibri"/>
-                <w:color w:val="000000"/>
-                <w:sz w:val="22"/>
-                <w:szCs w:val="22"/>
-              </w:rPr>
-            </w:pPr>
-          </w:p>
-        </w:tc>
-        <w:tc>
-          <w:tcPr>
-            <w:tcW w:w="1415" w:type="dxa"/>
-            <w:tcBorders>
-              <w:top w:val="single" w:sz="6" w:space="0" w:color="auto"/>
-              <w:left w:val="nil"/>
-              <w:bottom w:val="single" w:sz="6" w:space="0" w:color="auto"/>
-              <w:right w:val="nil"/>
-            </w:tcBorders>
-            <w:vAlign w:val="center"/>
-          </w:tcPr>
-          <w:p>
-            <w:pPr>
-              <w:widowControl w:val="0"/>
-              <w:autoSpaceDE w:val="0"/>
-              <w:autoSpaceDN w:val="0"/>
-              <w:adjustRightInd w:val="0"/>
-              <w:jc w:val="center"/>
-              <w:rPr>
-                <w:rFonts w:ascii="Calibri" w:hAnsi="Calibri" w:cs="Calibri"/>
-                <w:color w:val="000000"/>
-                <w:sz w:val="22"/>
-                <w:szCs w:val="22"/>
-              </w:rPr>
-            </w:pPr>
-          </w:p>
-        </w:tc>
-        <w:tc>
-          <w:tcPr>
-            <w:tcW w:w="1684" w:type="dxa"/>
-            <w:tcBorders>
-              <w:top w:val="single" w:sz="6" w:space="0" w:color="auto"/>
-              <w:left w:val="nil"/>
-              <w:bottom w:val="single" w:sz="6" w:space="0" w:color="auto"/>
-              <w:right w:val="nil"/>
-            </w:tcBorders>
-            <w:vAlign w:val="center"/>
-          </w:tcPr>
-          <w:p>
-            <w:pPr>
-              <w:widowControl w:val="0"/>
-              <w:autoSpaceDE w:val="0"/>
-              <w:autoSpaceDN w:val="0"/>
-              <w:adjustRightInd w:val="0"/>
-              <w:jc w:val="right"/>
-              <w:rPr>
-                <w:rFonts w:ascii="Calibri" w:hAnsi="Calibri" w:cs="Calibri"/>
-                <w:color w:val="000000"/>
-                <w:sz w:val="22"/>
-                <w:szCs w:val="22"/>
-              </w:rPr>
-            </w:pPr>
-          </w:p>
-        </w:tc>
-        <w:tc>
-          <w:tcPr>
-            <w:tcW w:w="1080" w:type="dxa"/>
-            <w:tcBorders>
-              <w:top w:val="single" w:sz="6" w:space="0" w:color="auto"/>
-              <w:left w:val="nil"/>
-              <w:bottom w:val="single" w:sz="6" w:space="0" w:color="auto"/>
-              <w:right w:val="nil"/>
-            </w:tcBorders>
-            <w:vAlign w:val="center"/>
-          </w:tcPr>
-          <w:p>
-            <w:pPr>
-              <w:widowControl w:val="0"/>
-              <w:autoSpaceDE w:val="0"/>
-              <w:autoSpaceDN w:val="0"/>
-              <w:adjustRightInd w:val="0"/>
-              <w:jc w:val="center"/>
-              <w:rPr>
-                <w:rFonts w:ascii="Calibri" w:hAnsi="Calibri" w:cs="Calibri"/>
-                <w:color w:val="000000"/>
-                <w:sz w:val="22"/>
-                <w:szCs w:val="22"/>
-              </w:rPr>
-            </w:pPr>
-            <w:r>
-              <w:rPr>
-                <w:rFonts w:ascii="MS Mincho" w:eastAsia="MS Mincho" w:hAnsi="MS Mincho" w:cs="MS Mincho"/>
-                <w:color w:val="000000"/>
-                <w:sz w:val="22"/>
-                <w:szCs w:val="22"/>
-              </w:rPr>
-              <w:t>✓</w:t>
-            </w:r>
-          </w:p>
-        </w:tc>
-        <w:tc>
-          <w:tcPr>
             <w:tcW w:w="1350" w:type="dxa"/>
             <w:tcBorders>
               <w:top w:val="single" w:sz="6" w:space="0" w:color="auto"/>
@@ -1335,53 +1348,53 @@
                 <w:sz w:val="22"/>
                 <w:szCs w:val="22"/>
               </w:rPr>
-              <w:t>2000</w:t>
+              <w:t>2018</w:t>
             </w:r>
           </w:p>
         </w:tc>
       </w:tr>
       <w:tr>
         <w:trPr>
-          <w:trHeight w:val="300"/>
+          <w:trHeight w:val="646"/>
         </w:trPr>
         <w:tc>
           <w:tcPr>
-            <w:tcW w:w="1441" w:type="dxa"/>
-            <w:tcBorders>
-              <w:top w:val="single" w:sz="6" w:space="0" w:color="auto"/>
-              <w:left w:val="nil"/>
-              <w:bottom w:val="single" w:sz="6" w:space="0" w:color="auto"/>
-              <w:right w:val="nil"/>
-            </w:tcBorders>
-            <w:vAlign w:val="center"/>
-          </w:tcPr>
-          <w:p>
-            <w:pPr>
-              <w:widowControl w:val="0"/>
-              <w:autoSpaceDE w:val="0"/>
-              <w:autoSpaceDN w:val="0"/>
-              <w:adjustRightInd w:val="0"/>
-              <w:rPr>
-                <w:rFonts w:ascii="Calibri" w:hAnsi="Calibri" w:cs="Calibri"/>
-                <w:color w:val="000000"/>
-                <w:sz w:val="22"/>
-                <w:szCs w:val="22"/>
-              </w:rPr>
-            </w:pPr>
-            <w:r>
-              <w:rPr>
-                <w:rFonts w:ascii="Calibri" w:hAnsi="Calibri" w:cs="Calibri"/>
-                <w:color w:val="000000"/>
-                <w:sz w:val="22"/>
-                <w:szCs w:val="22"/>
-              </w:rPr>
-              <w:t>SIMUL8</w:t>
-            </w:r>
-          </w:p>
-        </w:tc>
-        <w:tc>
-          <w:tcPr>
-            <w:tcW w:w="1994" w:type="dxa"/>
+            <w:tcW w:w="1440" w:type="dxa"/>
+            <w:tcBorders>
+              <w:top w:val="single" w:sz="6" w:space="0" w:color="auto"/>
+              <w:left w:val="nil"/>
+              <w:bottom w:val="single" w:sz="6" w:space="0" w:color="auto"/>
+              <w:right w:val="nil"/>
+            </w:tcBorders>
+            <w:vAlign w:val="center"/>
+          </w:tcPr>
+          <w:p>
+            <w:pPr>
+              <w:widowControl w:val="0"/>
+              <w:autoSpaceDE w:val="0"/>
+              <w:autoSpaceDN w:val="0"/>
+              <w:adjustRightInd w:val="0"/>
+              <w:rPr>
+                <w:rFonts w:ascii="Calibri" w:hAnsi="Calibri" w:cs="Calibri"/>
+                <w:color w:val="000000"/>
+                <w:sz w:val="22"/>
+                <w:szCs w:val="22"/>
+              </w:rPr>
+            </w:pPr>
+            <w:r>
+              <w:rPr>
+                <w:rFonts w:ascii="Calibri" w:hAnsi="Calibri" w:cs="Calibri"/>
+                <w:color w:val="000000"/>
+                <w:sz w:val="22"/>
+                <w:szCs w:val="22"/>
+              </w:rPr>
+              <w:t>SIMSCRIPT III</w:t>
+            </w:r>
+          </w:p>
+        </w:tc>
+        <w:tc>
+          <w:tcPr>
+            <w:tcW w:w="2611" w:type="dxa"/>
             <w:tcBorders>
               <w:top w:val="single" w:sz="6" w:space="0" w:color="auto"/>
               <w:left w:val="nil"/>
@@ -1411,13 +1424,84 @@
                 <w:sz w:val="22"/>
                 <w:szCs w:val="22"/>
               </w:rPr>
-              <w:t>Business processes</w:t>
-            </w:r>
-          </w:p>
-        </w:tc>
-        <w:tc>
-          <w:tcPr>
-            <w:tcW w:w="3025" w:type="dxa"/>
+              <w:t>General purpose object-oriented simulation</w:t>
+            </w:r>
+          </w:p>
+        </w:tc>
+        <w:tc>
+          <w:tcPr>
+            <w:tcW w:w="1175" w:type="dxa"/>
+            <w:tcBorders>
+              <w:top w:val="single" w:sz="6" w:space="0" w:color="auto"/>
+              <w:left w:val="nil"/>
+              <w:bottom w:val="single" w:sz="6" w:space="0" w:color="auto"/>
+              <w:right w:val="nil"/>
+            </w:tcBorders>
+            <w:vAlign w:val="center"/>
+          </w:tcPr>
+          <w:p>
+            <w:pPr>
+              <w:widowControl w:val="0"/>
+              <w:autoSpaceDE w:val="0"/>
+              <w:autoSpaceDN w:val="0"/>
+              <w:adjustRightInd w:val="0"/>
+              <w:rPr>
+                <w:rFonts w:ascii="Calibri" w:hAnsi="Calibri" w:cs="Calibri"/>
+                <w:color w:val="000000"/>
+                <w:sz w:val="22"/>
+                <w:szCs w:val="22"/>
+              </w:rPr>
+            </w:pPr>
+            <w:r>
+              <w:rPr>
+                <w:rFonts w:ascii="Calibri" w:hAnsi="Calibri" w:cs="Calibri"/>
+                <w:color w:val="000000"/>
+                <w:sz w:val="22"/>
+                <w:szCs w:val="22"/>
+              </w:rPr>
+              <w:t>SIMSCRIPT III</w:t>
+            </w:r>
+          </w:p>
+        </w:tc>
+        <w:tc>
+          <w:tcPr>
+            <w:tcW w:w="1001" w:type="dxa"/>
+            <w:tcBorders>
+              <w:top w:val="single" w:sz="6" w:space="0" w:color="auto"/>
+              <w:left w:val="nil"/>
+              <w:bottom w:val="single" w:sz="6" w:space="0" w:color="auto"/>
+              <w:right w:val="nil"/>
+            </w:tcBorders>
+            <w:vAlign w:val="center"/>
+          </w:tcPr>
+          <w:p>
+            <w:pPr>
+              <w:widowControl w:val="0"/>
+              <w:autoSpaceDE w:val="0"/>
+              <w:autoSpaceDN w:val="0"/>
+              <w:adjustRightInd w:val="0"/>
+              <w:jc w:val="center"/>
+              <w:rPr>
+                <w:rFonts w:ascii="MS Mincho" w:eastAsia="MS Mincho" w:hAnsi="MS Mincho" w:cs="MS Mincho"/>
+                <w:color w:val="000000"/>
+                <w:sz w:val="22"/>
+                <w:szCs w:val="22"/>
+              </w:rPr>
+            </w:pPr>
+            <w:r>
+              <w:rPr>
+                <w:rFonts w:ascii="MS Mincho" w:eastAsia="MS Mincho" w:hAnsi="MS Mincho" w:cs="MS Mincho"/>
+                <w:color w:val="000000"/>
+                <w:sz w:val="22"/>
+                <w:szCs w:val="22"/>
+              </w:rPr>
+              <w:t>✓</w:t>
+            </w:r>
+          </w:p>
+        </w:tc>
+        <w:tc>
+          <w:tcPr>
+            <w:tcW w:w="1561" w:type="dxa"/>
             <w:gridSpan w:val="2"/>
             <w:tcBorders>
               <w:top w:val="single" w:sz="6" w:space="0" w:color="auto"/>
@@ -1433,138 +1517,94 @@
               <w:autoSpaceDE w:val="0"/>
               <w:autoSpaceDN w:val="0"/>
               <w:adjustRightInd w:val="0"/>
-              <w:rPr>
-                <w:rFonts w:ascii="Calibri" w:hAnsi="Calibri" w:cs="Calibri"/>
-                <w:color w:val="000000"/>
-                <w:sz w:val="22"/>
-                <w:szCs w:val="22"/>
-              </w:rPr>
-            </w:pPr>
-            <w:r>
-              <w:rPr>
-                <w:rFonts w:ascii="Calibri" w:hAnsi="Calibri" w:cs="Calibri"/>
-                <w:color w:val="000000"/>
-                <w:sz w:val="22"/>
-                <w:szCs w:val="22"/>
-              </w:rPr>
-              <w:t>Visual Logic</w:t>
-            </w:r>
-          </w:p>
-        </w:tc>
-        <w:tc>
-          <w:tcPr>
-            <w:tcW w:w="1151" w:type="dxa"/>
-            <w:tcBorders>
-              <w:top w:val="single" w:sz="6" w:space="0" w:color="auto"/>
-              <w:left w:val="nil"/>
-              <w:bottom w:val="single" w:sz="6" w:space="0" w:color="auto"/>
-              <w:right w:val="nil"/>
-            </w:tcBorders>
-            <w:vAlign w:val="center"/>
-          </w:tcPr>
-          <w:p>
-            <w:pPr>
-              <w:widowControl w:val="0"/>
-              <w:autoSpaceDE w:val="0"/>
-              <w:autoSpaceDN w:val="0"/>
-              <w:adjustRightInd w:val="0"/>
-              <w:jc w:val="center"/>
-              <w:rPr>
-                <w:rFonts w:ascii="Calibri" w:hAnsi="Calibri" w:cs="Calibri"/>
-                <w:color w:val="000000"/>
-                <w:sz w:val="22"/>
-                <w:szCs w:val="22"/>
-              </w:rPr>
-            </w:pPr>
-            <w:r>
+              <w:jc w:val="right"/>
+              <w:rPr>
+                <w:rFonts w:ascii="Calibri" w:hAnsi="Calibri" w:cs="Calibri"/>
+                <w:color w:val="000000"/>
+                <w:sz w:val="22"/>
+                <w:szCs w:val="22"/>
+              </w:rPr>
+            </w:pPr>
+          </w:p>
+        </w:tc>
+        <w:tc>
+          <w:tcPr>
+            <w:tcW w:w="860" w:type="dxa"/>
+            <w:tcBorders>
+              <w:top w:val="single" w:sz="6" w:space="0" w:color="auto"/>
+              <w:left w:val="nil"/>
+              <w:bottom w:val="single" w:sz="6" w:space="0" w:color="auto"/>
+              <w:right w:val="nil"/>
+            </w:tcBorders>
+            <w:vAlign w:val="center"/>
+          </w:tcPr>
+          <w:p>
+            <w:pPr>
+              <w:widowControl w:val="0"/>
+              <w:autoSpaceDE w:val="0"/>
+              <w:autoSpaceDN w:val="0"/>
+              <w:adjustRightInd w:val="0"/>
+              <w:jc w:val="center"/>
+              <w:rPr>
+                <w:rFonts w:ascii="Calibri" w:hAnsi="Calibri" w:cs="Calibri"/>
+                <w:color w:val="000000"/>
+                <w:sz w:val="22"/>
+                <w:szCs w:val="22"/>
+              </w:rPr>
+            </w:pPr>
+          </w:p>
+        </w:tc>
+        <w:tc>
+          <w:tcPr>
+            <w:tcW w:w="1463" w:type="dxa"/>
+            <w:tcBorders>
+              <w:top w:val="single" w:sz="6" w:space="0" w:color="auto"/>
+              <w:left w:val="nil"/>
+              <w:bottom w:val="single" w:sz="6" w:space="0" w:color="auto"/>
+              <w:right w:val="nil"/>
+            </w:tcBorders>
+            <w:vAlign w:val="center"/>
+          </w:tcPr>
+          <w:p>
+            <w:pPr>
+              <w:widowControl w:val="0"/>
+              <w:autoSpaceDE w:val="0"/>
+              <w:autoSpaceDN w:val="0"/>
+              <w:adjustRightInd w:val="0"/>
+              <w:jc w:val="right"/>
+              <w:rPr>
+                <w:rFonts w:ascii="Calibri" w:hAnsi="Calibri" w:cs="Calibri"/>
+                <w:color w:val="000000"/>
+                <w:sz w:val="22"/>
+                <w:szCs w:val="22"/>
+              </w:rPr>
+            </w:pPr>
+          </w:p>
+        </w:tc>
+        <w:tc>
+          <w:tcPr>
+            <w:tcW w:w="869" w:type="dxa"/>
+            <w:tcBorders>
+              <w:top w:val="single" w:sz="6" w:space="0" w:color="auto"/>
+              <w:left w:val="nil"/>
+              <w:bottom w:val="single" w:sz="6" w:space="0" w:color="auto"/>
+              <w:right w:val="nil"/>
+            </w:tcBorders>
+            <w:vAlign w:val="center"/>
+          </w:tcPr>
+          <w:p>
+            <w:pPr>
+              <w:widowControl w:val="0"/>
+              <w:autoSpaceDE w:val="0"/>
+              <w:autoSpaceDN w:val="0"/>
+              <w:adjustRightInd w:val="0"/>
+              <w:jc w:val="center"/>
               <w:rPr>
                 <w:rFonts w:ascii="MS Mincho" w:eastAsia="MS Mincho" w:hAnsi="MS Mincho" w:cs="MS Mincho"/>
                 <w:color w:val="000000"/>
                 <w:sz w:val="22"/>
                 <w:szCs w:val="22"/>
               </w:rPr>
-              <w:t>✓</w:t>
-            </w:r>
-          </w:p>
-        </w:tc>
-        <w:tc>
-          <w:tcPr>
-            <w:tcW w:w="1415" w:type="dxa"/>
-            <w:tcBorders>
-              <w:top w:val="single" w:sz="6" w:space="0" w:color="auto"/>
-              <w:left w:val="nil"/>
-              <w:bottom w:val="single" w:sz="6" w:space="0" w:color="auto"/>
-              <w:right w:val="nil"/>
-            </w:tcBorders>
-            <w:vAlign w:val="center"/>
-          </w:tcPr>
-          <w:p>
-            <w:pPr>
-              <w:widowControl w:val="0"/>
-              <w:autoSpaceDE w:val="0"/>
-              <w:autoSpaceDN w:val="0"/>
-              <w:adjustRightInd w:val="0"/>
-              <w:jc w:val="center"/>
-              <w:rPr>
-                <w:rFonts w:ascii="Calibri" w:hAnsi="Calibri" w:cs="Calibri"/>
-                <w:color w:val="000000"/>
-                <w:sz w:val="22"/>
-                <w:szCs w:val="22"/>
-              </w:rPr>
-            </w:pPr>
-          </w:p>
-        </w:tc>
-        <w:tc>
-          <w:tcPr>
-            <w:tcW w:w="1684" w:type="dxa"/>
-            <w:tcBorders>
-              <w:top w:val="single" w:sz="6" w:space="0" w:color="auto"/>
-              <w:left w:val="nil"/>
-              <w:bottom w:val="single" w:sz="6" w:space="0" w:color="auto"/>
-              <w:right w:val="nil"/>
-            </w:tcBorders>
-            <w:vAlign w:val="center"/>
-          </w:tcPr>
-          <w:p>
-            <w:pPr>
-              <w:widowControl w:val="0"/>
-              <w:autoSpaceDE w:val="0"/>
-              <w:autoSpaceDN w:val="0"/>
-              <w:adjustRightInd w:val="0"/>
-              <w:jc w:val="right"/>
-              <w:rPr>
-                <w:rFonts w:ascii="Calibri" w:hAnsi="Calibri" w:cs="Calibri"/>
-                <w:color w:val="000000"/>
-                <w:sz w:val="22"/>
-                <w:szCs w:val="22"/>
-              </w:rPr>
-            </w:pPr>
-          </w:p>
-        </w:tc>
-        <w:tc>
-          <w:tcPr>
-            <w:tcW w:w="1080" w:type="dxa"/>
-            <w:tcBorders>
-              <w:top w:val="single" w:sz="6" w:space="0" w:color="auto"/>
-              <w:left w:val="nil"/>
-              <w:bottom w:val="single" w:sz="6" w:space="0" w:color="auto"/>
-              <w:right w:val="nil"/>
-            </w:tcBorders>
-            <w:vAlign w:val="center"/>
-          </w:tcPr>
-          <w:p>
-            <w:pPr>
-              <w:widowControl w:val="0"/>
-              <w:autoSpaceDE w:val="0"/>
-              <w:autoSpaceDN w:val="0"/>
-              <w:adjustRightInd w:val="0"/>
-              <w:jc w:val="right"/>
-              <w:rPr>
-                <w:rFonts w:ascii="Calibri" w:hAnsi="Calibri" w:cs="Calibri"/>
-                <w:color w:val="000000"/>
-                <w:sz w:val="22"/>
-                <w:szCs w:val="22"/>
-              </w:rPr>
             </w:pPr>
           </w:p>
         </w:tc>
@@ -1600,53 +1640,53 @@
                 <w:sz w:val="22"/>
                 <w:szCs w:val="22"/>
               </w:rPr>
-              <w:t>1994</w:t>
+              <w:t>2020</w:t>
             </w:r>
           </w:p>
         </w:tc>
       </w:tr>
       <w:tr>
         <w:trPr>
-          <w:trHeight w:val="831"/>
+          <w:trHeight w:val="646"/>
         </w:trPr>
         <w:tc>
           <w:tcPr>
-            <w:tcW w:w="1441" w:type="dxa"/>
-            <w:tcBorders>
-              <w:top w:val="single" w:sz="6" w:space="0" w:color="auto"/>
-              <w:left w:val="nil"/>
-              <w:bottom w:val="single" w:sz="6" w:space="0" w:color="auto"/>
-              <w:right w:val="nil"/>
-            </w:tcBorders>
-            <w:vAlign w:val="center"/>
-          </w:tcPr>
-          <w:p>
-            <w:pPr>
-              <w:widowControl w:val="0"/>
-              <w:autoSpaceDE w:val="0"/>
-              <w:autoSpaceDN w:val="0"/>
-              <w:adjustRightInd w:val="0"/>
-              <w:rPr>
-                <w:rFonts w:ascii="Calibri" w:hAnsi="Calibri" w:cs="Calibri"/>
-                <w:color w:val="000000"/>
-                <w:sz w:val="22"/>
-                <w:szCs w:val="22"/>
-              </w:rPr>
-            </w:pPr>
-            <w:r>
-              <w:rPr>
-                <w:rFonts w:ascii="Calibri" w:hAnsi="Calibri" w:cs="Calibri"/>
-                <w:color w:val="000000"/>
-                <w:sz w:val="22"/>
-                <w:szCs w:val="22"/>
-              </w:rPr>
-              <w:t>SIMSCRIPT III</w:t>
-            </w:r>
-          </w:p>
-        </w:tc>
-        <w:tc>
-          <w:tcPr>
-            <w:tcW w:w="1994" w:type="dxa"/>
+            <w:tcW w:w="1440" w:type="dxa"/>
+            <w:tcBorders>
+              <w:top w:val="single" w:sz="6" w:space="0" w:color="auto"/>
+              <w:left w:val="nil"/>
+              <w:bottom w:val="single" w:sz="6" w:space="0" w:color="auto"/>
+              <w:right w:val="nil"/>
+            </w:tcBorders>
+            <w:vAlign w:val="center"/>
+          </w:tcPr>
+          <w:p>
+            <w:pPr>
+              <w:widowControl w:val="0"/>
+              <w:autoSpaceDE w:val="0"/>
+              <w:autoSpaceDN w:val="0"/>
+              <w:adjustRightInd w:val="0"/>
+              <w:rPr>
+                <w:rFonts w:ascii="Calibri" w:hAnsi="Calibri" w:cs="Calibri"/>
+                <w:color w:val="000000"/>
+                <w:sz w:val="22"/>
+                <w:szCs w:val="22"/>
+              </w:rPr>
+            </w:pPr>
+            <w:r>
+              <w:rPr>
+                <w:rFonts w:ascii="Calibri" w:hAnsi="Calibri" w:cs="Calibri"/>
+                <w:color w:val="000000"/>
+                <w:sz w:val="22"/>
+                <w:szCs w:val="22"/>
+              </w:rPr>
+              <w:t>SIMUL8</w:t>
+            </w:r>
+          </w:p>
+        </w:tc>
+        <w:tc>
+          <w:tcPr>
+            <w:tcW w:w="2611" w:type="dxa"/>
             <w:tcBorders>
               <w:top w:val="single" w:sz="6" w:space="0" w:color="auto"/>
               <w:left w:val="nil"/>
@@ -1676,48 +1716,50 @@
                 <w:sz w:val="22"/>
                 <w:szCs w:val="22"/>
               </w:rPr>
-              <w:t>General purpose object-oriented simulation</w:t>
-            </w:r>
-          </w:p>
-        </w:tc>
-        <w:tc>
-          <w:tcPr>
-            <w:tcW w:w="1614" w:type="dxa"/>
-            <w:tcBorders>
-              <w:top w:val="single" w:sz="6" w:space="0" w:color="auto"/>
-              <w:left w:val="nil"/>
-              <w:bottom w:val="single" w:sz="6" w:space="0" w:color="auto"/>
-              <w:right w:val="nil"/>
-            </w:tcBorders>
-            <w:vAlign w:val="center"/>
-          </w:tcPr>
-          <w:p>
-            <w:pPr>
-              <w:widowControl w:val="0"/>
-              <w:autoSpaceDE w:val="0"/>
-              <w:autoSpaceDN w:val="0"/>
-              <w:adjustRightInd w:val="0"/>
-              <w:rPr>
-                <w:rFonts w:ascii="Calibri" w:hAnsi="Calibri" w:cs="Calibri"/>
-                <w:color w:val="000000"/>
-                <w:sz w:val="22"/>
-                <w:szCs w:val="22"/>
-              </w:rPr>
-            </w:pPr>
-            <w:r>
-              <w:rPr>
-                <w:rFonts w:ascii="Calibri" w:hAnsi="Calibri" w:cs="Calibri"/>
-                <w:color w:val="000000"/>
-                <w:sz w:val="22"/>
-                <w:szCs w:val="22"/>
-              </w:rPr>
-              <w:t>SIMSCRIPT III</w:t>
-            </w:r>
-          </w:p>
-        </w:tc>
-        <w:tc>
-          <w:tcPr>
-            <w:tcW w:w="1411" w:type="dxa"/>
+              <w:t>Business processes</w:t>
+            </w:r>
+          </w:p>
+        </w:tc>
+        <w:tc>
+          <w:tcPr>
+            <w:tcW w:w="2176" w:type="dxa"/>
+            <w:gridSpan w:val="2"/>
+            <w:tcBorders>
+              <w:top w:val="single" w:sz="6" w:space="0" w:color="auto"/>
+              <w:left w:val="nil"/>
+              <w:bottom w:val="single" w:sz="6" w:space="0" w:color="auto"/>
+              <w:right w:val="nil"/>
+            </w:tcBorders>
+            <w:vAlign w:val="center"/>
+          </w:tcPr>
+          <w:p>
+            <w:pPr>
+              <w:widowControl w:val="0"/>
+              <w:autoSpaceDE w:val="0"/>
+              <w:autoSpaceDN w:val="0"/>
+              <w:adjustRightInd w:val="0"/>
+              <w:rPr>
+                <w:rFonts w:ascii="Calibri" w:hAnsi="Calibri" w:cs="Calibri"/>
+                <w:color w:val="000000"/>
+                <w:sz w:val="22"/>
+                <w:szCs w:val="22"/>
+              </w:rPr>
+            </w:pPr>
+            <w:r>
+              <w:rPr>
+                <w:rFonts w:ascii="Calibri" w:hAnsi="Calibri" w:cs="Calibri"/>
+                <w:color w:val="000000"/>
+                <w:sz w:val="22"/>
+                <w:szCs w:val="22"/>
+              </w:rPr>
+              <w:t>Visual Logic</w:t>
+            </w:r>
+          </w:p>
+        </w:tc>
+        <w:tc>
+          <w:tcPr>
+            <w:tcW w:w="1561" w:type="dxa"/>
+            <w:gridSpan w:val="2"/>
             <w:tcBorders>
               <w:top w:val="single" w:sz="6" w:space="0" w:color="auto"/>
               <w:left w:val="nil"/>
@@ -1753,61 +1795,34 @@
         </w:tc>
         <w:tc>
           <w:tcPr>
-            <w:tcW w:w="1151" w:type="dxa"/>
-            <w:tcBorders>
-              <w:top w:val="single" w:sz="6" w:space="0" w:color="auto"/>
-              <w:left w:val="nil"/>
-              <w:bottom w:val="single" w:sz="6" w:space="0" w:color="auto"/>
-              <w:right w:val="nil"/>
-            </w:tcBorders>
-            <w:vAlign w:val="center"/>
-          </w:tcPr>
-          <w:p>
-            <w:pPr>
-              <w:widowControl w:val="0"/>
-              <w:autoSpaceDE w:val="0"/>
-              <w:autoSpaceDN w:val="0"/>
-              <w:adjustRightInd w:val="0"/>
-              <w:jc w:val="center"/>
-              <w:rPr>
-                <w:rFonts w:ascii="Calibri" w:hAnsi="Calibri" w:cs="Calibri"/>
-                <w:color w:val="000000"/>
-                <w:sz w:val="22"/>
-                <w:szCs w:val="22"/>
-              </w:rPr>
-            </w:pPr>
-          </w:p>
-        </w:tc>
-        <w:tc>
-          <w:tcPr>
-            <w:tcW w:w="1415" w:type="dxa"/>
-            <w:tcBorders>
-              <w:top w:val="single" w:sz="6" w:space="0" w:color="auto"/>
-              <w:left w:val="nil"/>
-              <w:bottom w:val="single" w:sz="6" w:space="0" w:color="auto"/>
-              <w:right w:val="nil"/>
-            </w:tcBorders>
-            <w:vAlign w:val="center"/>
-          </w:tcPr>
-          <w:p>
-            <w:pPr>
-              <w:widowControl w:val="0"/>
-              <w:autoSpaceDE w:val="0"/>
-              <w:autoSpaceDN w:val="0"/>
-              <w:adjustRightInd w:val="0"/>
-              <w:jc w:val="center"/>
-              <w:rPr>
-                <w:rFonts w:ascii="Calibri" w:hAnsi="Calibri" w:cs="Calibri"/>
-                <w:color w:val="000000"/>
-                <w:sz w:val="22"/>
-                <w:szCs w:val="22"/>
-              </w:rPr>
-            </w:pPr>
-          </w:p>
-        </w:tc>
-        <w:tc>
-          <w:tcPr>
-            <w:tcW w:w="1684" w:type="dxa"/>
+            <w:tcW w:w="860" w:type="dxa"/>
+            <w:tcBorders>
+              <w:top w:val="single" w:sz="6" w:space="0" w:color="auto"/>
+              <w:left w:val="nil"/>
+              <w:bottom w:val="single" w:sz="6" w:space="0" w:color="auto"/>
+              <w:right w:val="nil"/>
+            </w:tcBorders>
+            <w:vAlign w:val="center"/>
+          </w:tcPr>
+          <w:p>
+            <w:pPr>
+              <w:widowControl w:val="0"/>
+              <w:autoSpaceDE w:val="0"/>
+              <w:autoSpaceDN w:val="0"/>
+              <w:adjustRightInd w:val="0"/>
+              <w:jc w:val="center"/>
+              <w:rPr>
+                <w:rFonts w:ascii="Calibri" w:hAnsi="Calibri" w:cs="Calibri"/>
+                <w:color w:val="000000"/>
+                <w:sz w:val="22"/>
+                <w:szCs w:val="22"/>
+              </w:rPr>
+            </w:pPr>
+          </w:p>
+        </w:tc>
+        <w:tc>
+          <w:tcPr>
+            <w:tcW w:w="1463" w:type="dxa"/>
             <w:tcBorders>
               <w:top w:val="single" w:sz="6" w:space="0" w:color="auto"/>
               <w:left w:val="nil"/>
@@ -1834,22 +1849,22 @@
         </w:tc>
         <w:tc>
           <w:tcPr>
-            <w:tcW w:w="1080" w:type="dxa"/>
-            <w:tcBorders>
-              <w:top w:val="single" w:sz="6" w:space="0" w:color="auto"/>
-              <w:left w:val="nil"/>
-              <w:bottom w:val="single" w:sz="6" w:space="0" w:color="auto"/>
-              <w:right w:val="nil"/>
-            </w:tcBorders>
-            <w:vAlign w:val="center"/>
-          </w:tcPr>
-          <w:p>
-            <w:pPr>
-              <w:widowControl w:val="0"/>
-              <w:autoSpaceDE w:val="0"/>
-              <w:autoSpaceDN w:val="0"/>
-              <w:adjustRightInd w:val="0"/>
-              <w:jc w:val="right"/>
+            <w:tcW w:w="869" w:type="dxa"/>
+            <w:tcBorders>
+              <w:top w:val="single" w:sz="6" w:space="0" w:color="auto"/>
+              <w:left w:val="nil"/>
+              <w:bottom w:val="single" w:sz="6" w:space="0" w:color="auto"/>
+              <w:right w:val="nil"/>
+            </w:tcBorders>
+            <w:vAlign w:val="center"/>
+          </w:tcPr>
+          <w:p>
+            <w:pPr>
+              <w:widowControl w:val="0"/>
+              <w:autoSpaceDE w:val="0"/>
+              <w:autoSpaceDN w:val="0"/>
+              <w:adjustRightInd w:val="0"/>
+              <w:jc w:val="center"/>
               <w:rPr>
                 <w:rFonts w:ascii="Calibri" w:hAnsi="Calibri" w:cs="Calibri"/>
                 <w:color w:val="000000"/>
@@ -1891,18 +1906,18 @@
                 <w:sz w:val="22"/>
                 <w:szCs w:val="22"/>
               </w:rPr>
-              <w:t>1971</w:t>
+              <w:t>2020</w:t>
             </w:r>
           </w:p>
         </w:tc>
       </w:tr>
       <w:tr>
         <w:trPr>
-          <w:trHeight w:val="642"/>
+          <w:trHeight w:val="646"/>
         </w:trPr>
         <w:tc>
           <w:tcPr>
-            <w:tcW w:w="1441" w:type="dxa"/>
+            <w:tcW w:w="1440" w:type="dxa"/>
             <w:tcBorders>
               <w:top w:val="single" w:sz="6" w:space="0" w:color="auto"/>
               <w:left w:val="nil"/>
@@ -1931,13 +1946,13 @@
                 <w:sz w:val="22"/>
                 <w:szCs w:val="22"/>
               </w:rPr>
-              <w:t>SimEvents</w:t>
-            </w:r>
-          </w:p>
-        </w:tc>
-        <w:tc>
-          <w:tcPr>
-            <w:tcW w:w="1994" w:type="dxa"/>
+              <w:t>SystemC</w:t>
+            </w:r>
+          </w:p>
+        </w:tc>
+        <w:tc>
+          <w:tcPr>
+            <w:tcW w:w="2611" w:type="dxa"/>
             <w:tcBorders>
               <w:top w:val="single" w:sz="6" w:space="0" w:color="auto"/>
               <w:left w:val="nil"/>
@@ -1967,13 +1982,13 @@
                 <w:sz w:val="22"/>
                 <w:szCs w:val="22"/>
               </w:rPr>
-              <w:t>Communications networks</w:t>
-            </w:r>
-          </w:p>
-        </w:tc>
-        <w:tc>
-          <w:tcPr>
-            <w:tcW w:w="1614" w:type="dxa"/>
+              <w:t>Digital hardware</w:t>
+            </w:r>
+          </w:p>
+        </w:tc>
+        <w:tc>
+          <w:tcPr>
+            <w:tcW w:w="1175" w:type="dxa"/>
             <w:tcBorders>
               <w:top w:val="single" w:sz="6" w:space="0" w:color="auto"/>
               <w:left w:val="nil"/>
@@ -2002,13 +2017,13 @@
                 <w:sz w:val="22"/>
                 <w:szCs w:val="22"/>
               </w:rPr>
-              <w:t>MATLAB</w:t>
-            </w:r>
-          </w:p>
-        </w:tc>
-        <w:tc>
-          <w:tcPr>
-            <w:tcW w:w="1411" w:type="dxa"/>
+              <w:t>C++</w:t>
+            </w:r>
+          </w:p>
+        </w:tc>
+        <w:tc>
+          <w:tcPr>
+            <w:tcW w:w="1001" w:type="dxa"/>
             <w:tcBorders>
               <w:top w:val="single" w:sz="6" w:space="0" w:color="auto"/>
               <w:left w:val="nil"/>
@@ -2044,7 +2059,8 @@
         </w:tc>
         <w:tc>
           <w:tcPr>
-            <w:tcW w:w="1151" w:type="dxa"/>
+            <w:tcW w:w="1561" w:type="dxa"/>
+            <w:gridSpan w:val="2"/>
             <w:tcBorders>
               <w:top w:val="single" w:sz="6" w:space="0" w:color="auto"/>
               <w:left w:val="nil"/>
@@ -2067,6 +2083,87 @@
                 <w:szCs w:val="22"/>
               </w:rPr>
             </w:pPr>
+          </w:p>
+        </w:tc>
+        <w:tc>
+          <w:tcPr>
+            <w:tcW w:w="860" w:type="dxa"/>
+            <w:tcBorders>
+              <w:top w:val="single" w:sz="6" w:space="0" w:color="auto"/>
+              <w:left w:val="nil"/>
+              <w:bottom w:val="single" w:sz="12" w:space="0" w:color="auto"/>
+              <w:right w:val="nil"/>
+            </w:tcBorders>
+            <w:vAlign w:val="center"/>
+          </w:tcPr>
+          <w:p>
+            <w:pPr>
+              <w:widowControl w:val="0"/>
+              <w:autoSpaceDE w:val="0"/>
+              <w:autoSpaceDN w:val="0"/>
+              <w:adjustRightInd w:val="0"/>
+              <w:jc w:val="center"/>
+              <w:rPr>
+                <w:rFonts w:ascii="Calibri" w:hAnsi="Calibri" w:cs="Calibri"/>
+                <w:color w:val="000000"/>
+                <w:sz w:val="22"/>
+                <w:szCs w:val="22"/>
+              </w:rPr>
+            </w:pPr>
+          </w:p>
+        </w:tc>
+        <w:tc>
+          <w:tcPr>
+            <w:tcW w:w="1463" w:type="dxa"/>
+            <w:tcBorders>
+              <w:top w:val="single" w:sz="6" w:space="0" w:color="auto"/>
+              <w:left w:val="nil"/>
+              <w:bottom w:val="single" w:sz="12" w:space="0" w:color="auto"/>
+              <w:right w:val="nil"/>
+            </w:tcBorders>
+            <w:vAlign w:val="center"/>
+          </w:tcPr>
+          <w:p>
+            <w:pPr>
+              <w:widowControl w:val="0"/>
+              <w:autoSpaceDE w:val="0"/>
+              <w:autoSpaceDN w:val="0"/>
+              <w:adjustRightInd w:val="0"/>
+              <w:jc w:val="right"/>
+              <w:rPr>
+                <w:rFonts w:ascii="Calibri" w:hAnsi="Calibri" w:cs="Calibri"/>
+                <w:color w:val="000000"/>
+                <w:sz w:val="22"/>
+                <w:szCs w:val="22"/>
+              </w:rPr>
+            </w:pPr>
+          </w:p>
+        </w:tc>
+        <w:tc>
+          <w:tcPr>
+            <w:tcW w:w="869" w:type="dxa"/>
+            <w:tcBorders>
+              <w:top w:val="single" w:sz="6" w:space="0" w:color="auto"/>
+              <w:left w:val="nil"/>
+              <w:bottom w:val="single" w:sz="12" w:space="0" w:color="auto"/>
+              <w:right w:val="nil"/>
+            </w:tcBorders>
+            <w:vAlign w:val="center"/>
+          </w:tcPr>
+          <w:p>
+            <w:pPr>
+              <w:widowControl w:val="0"/>
+              <w:autoSpaceDE w:val="0"/>
+              <w:autoSpaceDN w:val="0"/>
+              <w:adjustRightInd w:val="0"/>
+              <w:jc w:val="center"/>
+              <w:rPr>
+                <w:rFonts w:ascii="Calibri" w:hAnsi="Calibri" w:cs="Calibri"/>
+                <w:color w:val="000000"/>
+                <w:sz w:val="22"/>
+                <w:szCs w:val="22"/>
+              </w:rPr>
+            </w:pPr>
             <w:r>
               <w:rPr>
                 <w:rFonts w:ascii="MS Mincho" w:eastAsia="MS Mincho" w:hAnsi="MS Mincho" w:cs="MS Mincho"/>
@@ -2080,7 +2177,7 @@
         </w:tc>
         <w:tc>
           <w:tcPr>
-            <w:tcW w:w="1415" w:type="dxa"/>
+            <w:tcW w:w="1350" w:type="dxa"/>
             <w:tcBorders>
               <w:top w:val="single" w:sz="6" w:space="0" w:color="auto"/>
               <w:left w:val="nil"/>
@@ -2103,101 +2200,23 @@
                 <w:szCs w:val="22"/>
               </w:rPr>
             </w:pPr>
-          </w:p>
-        </w:tc>
-        <w:tc>
-          <w:tcPr>
-            <w:tcW w:w="1684" w:type="dxa"/>
-            <w:tcBorders>
-              <w:top w:val="single" w:sz="6" w:space="0" w:color="auto"/>
-              <w:left w:val="nil"/>
-              <w:bottom w:val="single" w:sz="12" w:space="0" w:color="auto"/>
-              <w:right w:val="nil"/>
-            </w:tcBorders>
-            <w:vAlign w:val="center"/>
-          </w:tcPr>
-          <w:p>
-            <w:pPr>
-              <w:widowControl w:val="0"/>
-              <w:autoSpaceDE w:val="0"/>
-              <w:autoSpaceDN w:val="0"/>
-              <w:adjustRightInd w:val="0"/>
-              <w:jc w:val="right"/>
-              <w:rPr>
-                <w:rFonts w:ascii="Calibri" w:hAnsi="Calibri" w:cs="Calibri"/>
-                <w:color w:val="000000"/>
-                <w:sz w:val="22"/>
-                <w:szCs w:val="22"/>
-              </w:rPr>
-            </w:pPr>
-          </w:p>
-        </w:tc>
-        <w:tc>
-          <w:tcPr>
-            <w:tcW w:w="1080" w:type="dxa"/>
-            <w:tcBorders>
-              <w:top w:val="single" w:sz="6" w:space="0" w:color="auto"/>
-              <w:left w:val="nil"/>
-              <w:bottom w:val="single" w:sz="12" w:space="0" w:color="auto"/>
-              <w:right w:val="nil"/>
-            </w:tcBorders>
-            <w:vAlign w:val="center"/>
-          </w:tcPr>
-          <w:p>
-            <w:pPr>
-              <w:widowControl w:val="0"/>
-              <w:autoSpaceDE w:val="0"/>
-              <w:autoSpaceDN w:val="0"/>
-              <w:adjustRightInd w:val="0"/>
-              <w:jc w:val="right"/>
-              <w:rPr>
-                <w:rFonts w:ascii="Calibri" w:hAnsi="Calibri" w:cs="Calibri"/>
-                <w:color w:val="000000"/>
-                <w:sz w:val="22"/>
-                <w:szCs w:val="22"/>
-              </w:rPr>
-            </w:pPr>
-          </w:p>
-        </w:tc>
-        <w:tc>
-          <w:tcPr>
-            <w:tcW w:w="1350" w:type="dxa"/>
-            <w:tcBorders>
-              <w:top w:val="single" w:sz="6" w:space="0" w:color="auto"/>
-              <w:left w:val="nil"/>
-              <w:bottom w:val="single" w:sz="12" w:space="0" w:color="auto"/>
-              <w:right w:val="nil"/>
-            </w:tcBorders>
-            <w:vAlign w:val="center"/>
-          </w:tcPr>
-          <w:p>
-            <w:pPr>
-              <w:widowControl w:val="0"/>
-              <w:autoSpaceDE w:val="0"/>
-              <w:autoSpaceDN w:val="0"/>
-              <w:adjustRightInd w:val="0"/>
-              <w:jc w:val="center"/>
-              <w:rPr>
-                <w:rFonts w:ascii="Calibri" w:hAnsi="Calibri" w:cs="Calibri"/>
-                <w:color w:val="000000"/>
-                <w:sz w:val="22"/>
-                <w:szCs w:val="22"/>
-              </w:rPr>
-            </w:pPr>
-            <w:r>
-              <w:rPr>
-                <w:rFonts w:ascii="Calibri" w:hAnsi="Calibri" w:cs="Calibri"/>
-                <w:color w:val="000000"/>
-                <w:sz w:val="22"/>
-                <w:szCs w:val="22"/>
-              </w:rPr>
-              <w:t>2007</w:t>
+            <w:r>
+              <w:rPr>
+                <w:rFonts w:ascii="Calibri" w:hAnsi="Calibri" w:cs="Calibri"/>
+                <w:color w:val="000000"/>
+                <w:sz w:val="22"/>
+                <w:szCs w:val="22"/>
+              </w:rPr>
+              <w:t>2018</w:t>
             </w:r>
           </w:p>
         </w:tc>
       </w:tr>
     </w:tbl>
-    <w:p/>
+    <w:p>
+      <w:bookmarkStart w:id="0" w:name="_GoBack"/>
+      <w:bookmarkEnd w:id="0"/>
+    </w:p>
     <w:sectPr>
       <w:pgSz w:w="15840" w:h="12240" w:orient="landscape"/>
       <w:pgMar w:top="1440" w:right="1440" w:bottom="1440" w:left="1440" w:header="720" w:footer="720" w:gutter="0"/>

</xml_diff>

<commit_message>
update comparison table, removing space-time diagram, & parallelizable design, and fixing column layout
</commit_message>
<xml_diff>
--- a/joss_paper/comparison.docx
+++ b/joss_paper/comparison.docx
@@ -4,21 +4,20 @@
   <w:body>
     <w:tbl>
       <w:tblPr>
+        <w:tblpPr w:leftFromText="180" w:rightFromText="180" w:vertAnchor="text" w:tblpY="1"/>
+        <w:tblOverlap w:val="never"/>
         <w:tblW w:w="0" w:type="auto"/>
-        <w:tblInd w:w="-180" w:type="dxa"/>
+        <w:tblLayout w:type="fixed"/>
         <w:tblLook w:val="0000" w:firstRow="0" w:lastRow="0" w:firstColumn="0" w:lastColumn="0" w:noHBand="0" w:noVBand="0"/>
       </w:tblPr>
       <w:tblGrid>
         <w:gridCol w:w="1440"/>
-        <w:gridCol w:w="2611"/>
-        <w:gridCol w:w="1175"/>
-        <w:gridCol w:w="1001"/>
-        <w:gridCol w:w="1181"/>
-        <w:gridCol w:w="380"/>
-        <w:gridCol w:w="860"/>
-        <w:gridCol w:w="1463"/>
-        <w:gridCol w:w="869"/>
-        <w:gridCol w:w="1350"/>
+        <w:gridCol w:w="2520"/>
+        <w:gridCol w:w="1440"/>
+        <w:gridCol w:w="1170"/>
+        <w:gridCol w:w="990"/>
+        <w:gridCol w:w="1080"/>
+        <w:gridCol w:w="1170"/>
       </w:tblGrid>
       <w:tr>
         <w:trPr>
@@ -66,7 +65,7 @@
         </w:tc>
         <w:tc>
           <w:tcPr>
-            <w:tcW w:w="2611" w:type="dxa"/>
+            <w:tcW w:w="2520" w:type="dxa"/>
             <w:tcBorders>
               <w:top w:val="single" w:sz="12" w:space="0" w:color="auto"/>
               <w:left w:val="nil"/>
@@ -91,6 +90,8 @@
                 <w:szCs w:val="22"/>
               </w:rPr>
             </w:pPr>
+            <w:bookmarkStart w:id="0" w:name="_GoBack"/>
+            <w:bookmarkEnd w:id="0"/>
             <w:r>
               <w:rPr>
                 <w:rFonts w:ascii="Calibri" w:hAnsi="Calibri" w:cs="Calibri"/>
@@ -106,7 +107,7 @@
         </w:tc>
         <w:tc>
           <w:tcPr>
-            <w:tcW w:w="1175" w:type="dxa"/>
+            <w:tcW w:w="1440" w:type="dxa"/>
             <w:tcBorders>
               <w:top w:val="single" w:sz="12" w:space="0" w:color="auto"/>
               <w:left w:val="nil"/>
@@ -146,7 +147,7 @@
         </w:tc>
         <w:tc>
           <w:tcPr>
-            <w:tcW w:w="1001" w:type="dxa"/>
+            <w:tcW w:w="1170" w:type="dxa"/>
             <w:tcBorders>
               <w:top w:val="single" w:sz="12" w:space="0" w:color="auto"/>
               <w:left w:val="nil"/>
@@ -187,7 +188,7 @@
         </w:tc>
         <w:tc>
           <w:tcPr>
-            <w:tcW w:w="1181" w:type="dxa"/>
+            <w:tcW w:w="990" w:type="dxa"/>
             <w:tcBorders>
               <w:top w:val="single" w:sz="12" w:space="0" w:color="auto"/>
               <w:left w:val="nil"/>
@@ -228,8 +229,7 @@
         </w:tc>
         <w:tc>
           <w:tcPr>
-            <w:tcW w:w="1240" w:type="dxa"/>
-            <w:gridSpan w:val="2"/>
+            <w:tcW w:w="1080" w:type="dxa"/>
             <w:tcBorders>
               <w:top w:val="single" w:sz="12" w:space="0" w:color="auto"/>
               <w:left w:val="nil"/>
@@ -264,13 +264,13 @@
                 <w:sz w:val="22"/>
                 <w:szCs w:val="22"/>
               </w:rPr>
-              <w:t>Space-time diagrams</w:t>
-            </w:r>
-          </w:p>
-        </w:tc>
-        <w:tc>
-          <w:tcPr>
-            <w:tcW w:w="1463" w:type="dxa"/>
+              <w:t>Open-source</w:t>
+            </w:r>
+          </w:p>
+        </w:tc>
+        <w:tc>
+          <w:tcPr>
+            <w:tcW w:w="1170" w:type="dxa"/>
             <w:tcBorders>
               <w:top w:val="single" w:sz="12" w:space="0" w:color="auto"/>
               <w:left w:val="nil"/>
@@ -305,129 +305,7 @@
                 <w:sz w:val="22"/>
                 <w:szCs w:val="22"/>
               </w:rPr>
-              <w:t>Parallelizable</w:t>
-            </w:r>
-          </w:p>
-          <w:p>
-            <w:pPr>
-              <w:widowControl w:val="0"/>
-              <w:autoSpaceDE w:val="0"/>
-              <w:autoSpaceDN w:val="0"/>
-              <w:adjustRightInd w:val="0"/>
-              <w:spacing w:line="220" w:lineRule="exact"/>
-              <w:jc w:val="center"/>
-              <w:rPr>
-                <w:rFonts w:ascii="Calibri" w:hAnsi="Calibri" w:cs="Calibri"/>
-                <w:b/>
-                <w:bCs/>
-                <w:color w:val="000000"/>
-                <w:sz w:val="22"/>
-                <w:szCs w:val="22"/>
-              </w:rPr>
-            </w:pPr>
-            <w:r>
-              <w:rPr>
-                <w:rFonts w:ascii="Calibri" w:hAnsi="Calibri" w:cs="Calibri"/>
-                <w:b/>
-                <w:bCs/>
-                <w:color w:val="000000"/>
-                <w:sz w:val="22"/>
-                <w:szCs w:val="22"/>
-              </w:rPr>
-              <w:t>design</w:t>
-            </w:r>
-          </w:p>
-        </w:tc>
-        <w:tc>
-          <w:tcPr>
-            <w:tcW w:w="869" w:type="dxa"/>
-            <w:tcBorders>
-              <w:top w:val="single" w:sz="12" w:space="0" w:color="auto"/>
-              <w:left w:val="nil"/>
-              <w:bottom w:val="single" w:sz="12" w:space="0" w:color="auto"/>
-              <w:right w:val="nil"/>
-            </w:tcBorders>
-            <w:vAlign w:val="center"/>
-          </w:tcPr>
-          <w:p>
-            <w:pPr>
-              <w:widowControl w:val="0"/>
-              <w:autoSpaceDE w:val="0"/>
-              <w:autoSpaceDN w:val="0"/>
-              <w:adjustRightInd w:val="0"/>
-              <w:spacing w:line="220" w:lineRule="exact"/>
-              <w:jc w:val="center"/>
-              <w:rPr>
-                <w:rFonts w:ascii="Calibri" w:hAnsi="Calibri" w:cs="Calibri"/>
-                <w:b/>
-                <w:bCs/>
-                <w:color w:val="000000"/>
-                <w:sz w:val="22"/>
-                <w:szCs w:val="22"/>
-              </w:rPr>
-            </w:pPr>
-            <w:r>
-              <w:rPr>
-                <w:rFonts w:ascii="Calibri" w:hAnsi="Calibri" w:cs="Calibri"/>
-                <w:b/>
-                <w:bCs/>
-                <w:color w:val="000000"/>
-                <w:sz w:val="22"/>
-                <w:szCs w:val="22"/>
-              </w:rPr>
-              <w:t>Open-source</w:t>
-            </w:r>
-          </w:p>
-        </w:tc>
-        <w:tc>
-          <w:tcPr>
-            <w:tcW w:w="1350" w:type="dxa"/>
-            <w:tcBorders>
-              <w:top w:val="single" w:sz="12" w:space="0" w:color="auto"/>
-              <w:left w:val="nil"/>
-              <w:bottom w:val="single" w:sz="12" w:space="0" w:color="auto"/>
-              <w:right w:val="nil"/>
-            </w:tcBorders>
-            <w:vAlign w:val="center"/>
-          </w:tcPr>
-          <w:p>
-            <w:pPr>
-              <w:widowControl w:val="0"/>
-              <w:autoSpaceDE w:val="0"/>
-              <w:autoSpaceDN w:val="0"/>
-              <w:adjustRightInd w:val="0"/>
-              <w:spacing w:line="220" w:lineRule="exact"/>
-              <w:jc w:val="center"/>
-              <w:rPr>
-                <w:rFonts w:ascii="Calibri" w:hAnsi="Calibri" w:cs="Calibri"/>
-                <w:b/>
-                <w:bCs/>
-                <w:color w:val="000000"/>
-                <w:sz w:val="22"/>
-                <w:szCs w:val="22"/>
-              </w:rPr>
-            </w:pPr>
-            <w:r>
-              <w:rPr>
-                <w:rFonts w:ascii="Calibri" w:hAnsi="Calibri" w:cs="Calibri"/>
-                <w:b/>
-                <w:bCs/>
-                <w:color w:val="000000"/>
-                <w:sz w:val="22"/>
-                <w:szCs w:val="22"/>
-              </w:rPr>
-              <w:t xml:space="preserve">Latest </w:t>
-            </w:r>
-            <w:r>
-              <w:rPr>
-                <w:rFonts w:ascii="Calibri" w:hAnsi="Calibri" w:cs="Calibri"/>
-                <w:b/>
-                <w:bCs/>
-                <w:color w:val="000000"/>
-                <w:sz w:val="22"/>
-                <w:szCs w:val="22"/>
-              </w:rPr>
-              <w:t>update</w:t>
+              <w:t>Latest update</w:t>
             </w:r>
           </w:p>
         </w:tc>
@@ -474,7 +352,7 @@
         </w:tc>
         <w:tc>
           <w:tcPr>
-            <w:tcW w:w="2611" w:type="dxa"/>
+            <w:tcW w:w="2520" w:type="dxa"/>
             <w:tcBorders>
               <w:top w:val="nil"/>
               <w:left w:val="nil"/>
@@ -511,7 +389,7 @@
         </w:tc>
         <w:tc>
           <w:tcPr>
-            <w:tcW w:w="1175" w:type="dxa"/>
+            <w:tcW w:w="1440" w:type="dxa"/>
             <w:tcBorders>
               <w:top w:val="nil"/>
               <w:left w:val="nil"/>
@@ -547,7 +425,7 @@
         </w:tc>
         <w:tc>
           <w:tcPr>
-            <w:tcW w:w="1001" w:type="dxa"/>
+            <w:tcW w:w="1170" w:type="dxa"/>
             <w:tcBorders>
               <w:top w:val="nil"/>
               <w:left w:val="nil"/>
@@ -584,8 +462,7 @@
         </w:tc>
         <w:tc>
           <w:tcPr>
-            <w:tcW w:w="1561" w:type="dxa"/>
-            <w:gridSpan w:val="2"/>
+            <w:tcW w:w="990" w:type="dxa"/>
             <w:tcBorders>
               <w:top w:val="nil"/>
               <w:left w:val="nil"/>
@@ -601,19 +478,19 @@
               <w:autoSpaceDE w:val="0"/>
               <w:autoSpaceDN w:val="0"/>
               <w:adjustRightInd w:val="0"/>
-              <w:jc w:val="right"/>
-              <w:rPr>
-                <w:rFonts w:ascii="Calibri" w:hAnsi="Calibri" w:cs="Calibri"/>
-                <w:color w:val="000000"/>
-                <w:sz w:val="22"/>
-                <w:szCs w:val="22"/>
-              </w:rPr>
-            </w:pPr>
-          </w:p>
-        </w:tc>
-        <w:tc>
-          <w:tcPr>
-            <w:tcW w:w="860" w:type="dxa"/>
+              <w:jc w:val="center"/>
+              <w:rPr>
+                <w:rFonts w:ascii="Calibri" w:hAnsi="Calibri" w:cs="Calibri"/>
+                <w:color w:val="000000"/>
+                <w:sz w:val="22"/>
+                <w:szCs w:val="22"/>
+              </w:rPr>
+            </w:pPr>
+          </w:p>
+        </w:tc>
+        <w:tc>
+          <w:tcPr>
+            <w:tcW w:w="1080" w:type="dxa"/>
             <w:tcBorders>
               <w:top w:val="nil"/>
               <w:left w:val="nil"/>
@@ -650,81 +527,7 @@
         </w:tc>
         <w:tc>
           <w:tcPr>
-            <w:tcW w:w="1463" w:type="dxa"/>
-            <w:tcBorders>
-              <w:top w:val="nil"/>
-              <w:left w:val="nil"/>
-              <w:bottom w:val="single" w:sz="6" w:space="0" w:color="auto"/>
-              <w:right w:val="nil"/>
-            </w:tcBorders>
-            <w:shd w:val="solid" w:color="C0C0C0" w:fill="auto"/>
-            <w:vAlign w:val="center"/>
-          </w:tcPr>
-          <w:p>
-            <w:pPr>
-              <w:widowControl w:val="0"/>
-              <w:autoSpaceDE w:val="0"/>
-              <w:autoSpaceDN w:val="0"/>
-              <w:adjustRightInd w:val="0"/>
-              <w:jc w:val="center"/>
-              <w:rPr>
-                <w:rFonts w:ascii="Calibri" w:hAnsi="Calibri" w:cs="Calibri"/>
-                <w:color w:val="000000"/>
-                <w:sz w:val="22"/>
-                <w:szCs w:val="22"/>
-              </w:rPr>
-            </w:pPr>
-            <w:r>
-              <w:rPr>
-                <w:rFonts w:ascii="MS Mincho" w:eastAsia="MS Mincho" w:hAnsi="MS Mincho" w:cs="MS Mincho"/>
-                <w:color w:val="000000"/>
-                <w:sz w:val="22"/>
-                <w:szCs w:val="22"/>
-              </w:rPr>
-              <w:t>✓</w:t>
-            </w:r>
-          </w:p>
-        </w:tc>
-        <w:tc>
-          <w:tcPr>
-            <w:tcW w:w="869" w:type="dxa"/>
-            <w:tcBorders>
-              <w:top w:val="nil"/>
-              <w:left w:val="nil"/>
-              <w:bottom w:val="single" w:sz="6" w:space="0" w:color="auto"/>
-              <w:right w:val="nil"/>
-            </w:tcBorders>
-            <w:shd w:val="solid" w:color="C0C0C0" w:fill="auto"/>
-            <w:vAlign w:val="center"/>
-          </w:tcPr>
-          <w:p>
-            <w:pPr>
-              <w:widowControl w:val="0"/>
-              <w:autoSpaceDE w:val="0"/>
-              <w:autoSpaceDN w:val="0"/>
-              <w:adjustRightInd w:val="0"/>
-              <w:jc w:val="center"/>
-              <w:rPr>
-                <w:rFonts w:ascii="Calibri" w:hAnsi="Calibri" w:cs="Calibri"/>
-                <w:color w:val="000000"/>
-                <w:sz w:val="22"/>
-                <w:szCs w:val="22"/>
-              </w:rPr>
-            </w:pPr>
-            <w:r>
-              <w:rPr>
-                <w:rFonts w:ascii="MS Mincho" w:eastAsia="MS Mincho" w:hAnsi="MS Mincho" w:cs="MS Mincho"/>
-                <w:color w:val="000000"/>
-                <w:sz w:val="22"/>
-                <w:szCs w:val="22"/>
-              </w:rPr>
-              <w:t>✓</w:t>
-            </w:r>
-          </w:p>
-        </w:tc>
-        <w:tc>
-          <w:tcPr>
-            <w:tcW w:w="1350" w:type="dxa"/>
+            <w:tcW w:w="1170" w:type="dxa"/>
             <w:tcBorders>
               <w:top w:val="nil"/>
               <w:left w:val="nil"/>
@@ -801,7 +604,7 @@
         </w:tc>
         <w:tc>
           <w:tcPr>
-            <w:tcW w:w="2611" w:type="dxa"/>
+            <w:tcW w:w="2520" w:type="dxa"/>
             <w:tcBorders>
               <w:top w:val="single" w:sz="6" w:space="0" w:color="auto"/>
               <w:left w:val="nil"/>
@@ -837,7 +640,7 @@
         </w:tc>
         <w:tc>
           <w:tcPr>
-            <w:tcW w:w="1175" w:type="dxa"/>
+            <w:tcW w:w="1440" w:type="dxa"/>
             <w:tcBorders>
               <w:top w:val="single" w:sz="6" w:space="0" w:color="auto"/>
               <w:left w:val="nil"/>
@@ -872,7 +675,7 @@
         </w:tc>
         <w:tc>
           <w:tcPr>
-            <w:tcW w:w="1001" w:type="dxa"/>
+            <w:tcW w:w="1170" w:type="dxa"/>
             <w:tcBorders>
               <w:top w:val="single" w:sz="6" w:space="0" w:color="auto"/>
               <w:left w:val="nil"/>
@@ -908,8 +711,7 @@
         </w:tc>
         <w:tc>
           <w:tcPr>
-            <w:tcW w:w="1561" w:type="dxa"/>
-            <w:gridSpan w:val="2"/>
+            <w:tcW w:w="990" w:type="dxa"/>
             <w:tcBorders>
               <w:top w:val="single" w:sz="6" w:space="0" w:color="auto"/>
               <w:left w:val="nil"/>
@@ -945,88 +747,34 @@
         </w:tc>
         <w:tc>
           <w:tcPr>
-            <w:tcW w:w="860" w:type="dxa"/>
-            <w:tcBorders>
-              <w:top w:val="single" w:sz="6" w:space="0" w:color="auto"/>
-              <w:left w:val="nil"/>
-              <w:bottom w:val="single" w:sz="6" w:space="0" w:color="auto"/>
-              <w:right w:val="nil"/>
-            </w:tcBorders>
-            <w:vAlign w:val="center"/>
-          </w:tcPr>
-          <w:p>
-            <w:pPr>
-              <w:widowControl w:val="0"/>
-              <w:autoSpaceDE w:val="0"/>
-              <w:autoSpaceDN w:val="0"/>
-              <w:adjustRightInd w:val="0"/>
-              <w:jc w:val="center"/>
-              <w:rPr>
-                <w:rFonts w:ascii="Calibri" w:hAnsi="Calibri" w:cs="Calibri"/>
-                <w:color w:val="000000"/>
-                <w:sz w:val="22"/>
-                <w:szCs w:val="22"/>
-              </w:rPr>
-            </w:pPr>
-          </w:p>
-        </w:tc>
-        <w:tc>
-          <w:tcPr>
-            <w:tcW w:w="1463" w:type="dxa"/>
-            <w:tcBorders>
-              <w:top w:val="single" w:sz="6" w:space="0" w:color="auto"/>
-              <w:left w:val="nil"/>
-              <w:bottom w:val="single" w:sz="6" w:space="0" w:color="auto"/>
-              <w:right w:val="nil"/>
-            </w:tcBorders>
-            <w:vAlign w:val="center"/>
-          </w:tcPr>
-          <w:p>
-            <w:pPr>
-              <w:widowControl w:val="0"/>
-              <w:autoSpaceDE w:val="0"/>
-              <w:autoSpaceDN w:val="0"/>
-              <w:adjustRightInd w:val="0"/>
-              <w:jc w:val="right"/>
-              <w:rPr>
-                <w:rFonts w:ascii="Calibri" w:hAnsi="Calibri" w:cs="Calibri"/>
-                <w:color w:val="000000"/>
-                <w:sz w:val="22"/>
-                <w:szCs w:val="22"/>
-              </w:rPr>
-            </w:pPr>
-          </w:p>
-        </w:tc>
-        <w:tc>
-          <w:tcPr>
-            <w:tcW w:w="869" w:type="dxa"/>
-            <w:tcBorders>
-              <w:top w:val="single" w:sz="6" w:space="0" w:color="auto"/>
-              <w:left w:val="nil"/>
-              <w:bottom w:val="single" w:sz="6" w:space="0" w:color="auto"/>
-              <w:right w:val="nil"/>
-            </w:tcBorders>
-            <w:vAlign w:val="center"/>
-          </w:tcPr>
-          <w:p>
-            <w:pPr>
-              <w:widowControl w:val="0"/>
-              <w:autoSpaceDE w:val="0"/>
-              <w:autoSpaceDN w:val="0"/>
-              <w:adjustRightInd w:val="0"/>
-              <w:jc w:val="center"/>
-              <w:rPr>
-                <w:rFonts w:ascii="MS Mincho" w:eastAsia="MS Mincho" w:hAnsi="MS Mincho" w:cs="MS Mincho"/>
-                <w:color w:val="000000"/>
-                <w:sz w:val="22"/>
-                <w:szCs w:val="22"/>
-              </w:rPr>
-            </w:pPr>
-          </w:p>
-        </w:tc>
-        <w:tc>
-          <w:tcPr>
-            <w:tcW w:w="1350" w:type="dxa"/>
+            <w:tcW w:w="1080" w:type="dxa"/>
+            <w:tcBorders>
+              <w:top w:val="single" w:sz="6" w:space="0" w:color="auto"/>
+              <w:left w:val="nil"/>
+              <w:bottom w:val="single" w:sz="6" w:space="0" w:color="auto"/>
+              <w:right w:val="nil"/>
+            </w:tcBorders>
+            <w:vAlign w:val="center"/>
+          </w:tcPr>
+          <w:p>
+            <w:pPr>
+              <w:widowControl w:val="0"/>
+              <w:autoSpaceDE w:val="0"/>
+              <w:autoSpaceDN w:val="0"/>
+              <w:adjustRightInd w:val="0"/>
+              <w:jc w:val="center"/>
+              <w:rPr>
+                <w:rFonts w:ascii="Calibri" w:hAnsi="Calibri" w:cs="Calibri"/>
+                <w:color w:val="000000"/>
+                <w:sz w:val="22"/>
+                <w:szCs w:val="22"/>
+              </w:rPr>
+            </w:pPr>
+          </w:p>
+        </w:tc>
+        <w:tc>
+          <w:tcPr>
+            <w:tcW w:w="1170" w:type="dxa"/>
             <w:tcBorders>
               <w:top w:val="single" w:sz="6" w:space="0" w:color="auto"/>
               <w:left w:val="nil"/>
@@ -1102,7 +850,7 @@
         </w:tc>
         <w:tc>
           <w:tcPr>
-            <w:tcW w:w="2611" w:type="dxa"/>
+            <w:tcW w:w="2520" w:type="dxa"/>
             <w:tcBorders>
               <w:top w:val="single" w:sz="6" w:space="0" w:color="auto"/>
               <w:left w:val="nil"/>
@@ -1138,7 +886,7 @@
         </w:tc>
         <w:tc>
           <w:tcPr>
-            <w:tcW w:w="1175" w:type="dxa"/>
+            <w:tcW w:w="1440" w:type="dxa"/>
             <w:tcBorders>
               <w:top w:val="single" w:sz="6" w:space="0" w:color="auto"/>
               <w:left w:val="nil"/>
@@ -1173,116 +921,61 @@
         </w:tc>
         <w:tc>
           <w:tcPr>
-            <w:tcW w:w="1001" w:type="dxa"/>
-            <w:tcBorders>
-              <w:top w:val="single" w:sz="6" w:space="0" w:color="auto"/>
-              <w:left w:val="nil"/>
-              <w:bottom w:val="single" w:sz="6" w:space="0" w:color="auto"/>
-              <w:right w:val="nil"/>
-            </w:tcBorders>
-            <w:vAlign w:val="center"/>
-          </w:tcPr>
-          <w:p>
-            <w:pPr>
-              <w:widowControl w:val="0"/>
-              <w:autoSpaceDE w:val="0"/>
-              <w:autoSpaceDN w:val="0"/>
-              <w:adjustRightInd w:val="0"/>
-              <w:jc w:val="center"/>
-              <w:rPr>
-                <w:rFonts w:ascii="Calibri" w:hAnsi="Calibri" w:cs="Calibri"/>
-                <w:color w:val="000000"/>
-                <w:sz w:val="22"/>
-                <w:szCs w:val="22"/>
-              </w:rPr>
-            </w:pPr>
-          </w:p>
-        </w:tc>
-        <w:tc>
-          <w:tcPr>
-            <w:tcW w:w="1561" w:type="dxa"/>
-            <w:gridSpan w:val="2"/>
-            <w:tcBorders>
-              <w:top w:val="single" w:sz="6" w:space="0" w:color="auto"/>
-              <w:left w:val="nil"/>
-              <w:bottom w:val="single" w:sz="6" w:space="0" w:color="auto"/>
-              <w:right w:val="nil"/>
-            </w:tcBorders>
-            <w:vAlign w:val="center"/>
-          </w:tcPr>
-          <w:p>
-            <w:pPr>
-              <w:widowControl w:val="0"/>
-              <w:autoSpaceDE w:val="0"/>
-              <w:autoSpaceDN w:val="0"/>
-              <w:adjustRightInd w:val="0"/>
-              <w:jc w:val="right"/>
-              <w:rPr>
-                <w:rFonts w:ascii="Calibri" w:hAnsi="Calibri" w:cs="Calibri"/>
-                <w:color w:val="000000"/>
-                <w:sz w:val="22"/>
-                <w:szCs w:val="22"/>
-              </w:rPr>
-            </w:pPr>
-          </w:p>
-        </w:tc>
-        <w:tc>
-          <w:tcPr>
-            <w:tcW w:w="860" w:type="dxa"/>
-            <w:tcBorders>
-              <w:top w:val="single" w:sz="6" w:space="0" w:color="auto"/>
-              <w:left w:val="nil"/>
-              <w:bottom w:val="single" w:sz="6" w:space="0" w:color="auto"/>
-              <w:right w:val="nil"/>
-            </w:tcBorders>
-            <w:vAlign w:val="center"/>
-          </w:tcPr>
-          <w:p>
-            <w:pPr>
-              <w:widowControl w:val="0"/>
-              <w:autoSpaceDE w:val="0"/>
-              <w:autoSpaceDN w:val="0"/>
-              <w:adjustRightInd w:val="0"/>
-              <w:jc w:val="center"/>
-              <w:rPr>
-                <w:rFonts w:ascii="Calibri" w:hAnsi="Calibri" w:cs="Calibri"/>
-                <w:color w:val="000000"/>
-                <w:sz w:val="22"/>
-                <w:szCs w:val="22"/>
-              </w:rPr>
-            </w:pPr>
-          </w:p>
-        </w:tc>
-        <w:tc>
-          <w:tcPr>
-            <w:tcW w:w="1463" w:type="dxa"/>
-            <w:tcBorders>
-              <w:top w:val="single" w:sz="6" w:space="0" w:color="auto"/>
-              <w:left w:val="nil"/>
-              <w:bottom w:val="single" w:sz="6" w:space="0" w:color="auto"/>
-              <w:right w:val="nil"/>
-            </w:tcBorders>
-            <w:vAlign w:val="center"/>
-          </w:tcPr>
-          <w:p>
-            <w:pPr>
-              <w:widowControl w:val="0"/>
-              <w:autoSpaceDE w:val="0"/>
-              <w:autoSpaceDN w:val="0"/>
-              <w:adjustRightInd w:val="0"/>
-              <w:jc w:val="right"/>
-              <w:rPr>
-                <w:rFonts w:ascii="Calibri" w:hAnsi="Calibri" w:cs="Calibri"/>
-                <w:color w:val="000000"/>
-                <w:sz w:val="22"/>
-                <w:szCs w:val="22"/>
-              </w:rPr>
-            </w:pPr>
-          </w:p>
-        </w:tc>
-        <w:tc>
-          <w:tcPr>
-            <w:tcW w:w="869" w:type="dxa"/>
+            <w:tcW w:w="1170" w:type="dxa"/>
+            <w:tcBorders>
+              <w:top w:val="single" w:sz="6" w:space="0" w:color="auto"/>
+              <w:left w:val="nil"/>
+              <w:bottom w:val="single" w:sz="6" w:space="0" w:color="auto"/>
+              <w:right w:val="nil"/>
+            </w:tcBorders>
+            <w:vAlign w:val="center"/>
+          </w:tcPr>
+          <w:p>
+            <w:pPr>
+              <w:widowControl w:val="0"/>
+              <w:autoSpaceDE w:val="0"/>
+              <w:autoSpaceDN w:val="0"/>
+              <w:adjustRightInd w:val="0"/>
+              <w:jc w:val="center"/>
+              <w:rPr>
+                <w:rFonts w:ascii="Calibri" w:hAnsi="Calibri" w:cs="Calibri"/>
+                <w:color w:val="000000"/>
+                <w:sz w:val="22"/>
+                <w:szCs w:val="22"/>
+              </w:rPr>
+            </w:pPr>
+          </w:p>
+        </w:tc>
+        <w:tc>
+          <w:tcPr>
+            <w:tcW w:w="990" w:type="dxa"/>
+            <w:tcBorders>
+              <w:top w:val="single" w:sz="6" w:space="0" w:color="auto"/>
+              <w:left w:val="nil"/>
+              <w:bottom w:val="single" w:sz="6" w:space="0" w:color="auto"/>
+              <w:right w:val="nil"/>
+            </w:tcBorders>
+            <w:vAlign w:val="center"/>
+          </w:tcPr>
+          <w:p>
+            <w:pPr>
+              <w:widowControl w:val="0"/>
+              <w:autoSpaceDE w:val="0"/>
+              <w:autoSpaceDN w:val="0"/>
+              <w:adjustRightInd w:val="0"/>
+              <w:jc w:val="center"/>
+              <w:rPr>
+                <w:rFonts w:ascii="Calibri" w:hAnsi="Calibri" w:cs="Calibri"/>
+                <w:color w:val="000000"/>
+                <w:sz w:val="22"/>
+                <w:szCs w:val="22"/>
+              </w:rPr>
+            </w:pPr>
+          </w:p>
+        </w:tc>
+        <w:tc>
+          <w:tcPr>
+            <w:tcW w:w="1080" w:type="dxa"/>
             <w:tcBorders>
               <w:top w:val="single" w:sz="6" w:space="0" w:color="auto"/>
               <w:left w:val="nil"/>
@@ -1318,7 +1011,7 @@
         </w:tc>
         <w:tc>
           <w:tcPr>
-            <w:tcW w:w="1350" w:type="dxa"/>
+            <w:tcW w:w="1170" w:type="dxa"/>
             <w:tcBorders>
               <w:top w:val="single" w:sz="6" w:space="0" w:color="auto"/>
               <w:left w:val="nil"/>
@@ -1349,6 +1042,243 @@
                 <w:szCs w:val="22"/>
               </w:rPr>
               <w:t>2018</w:t>
+            </w:r>
+          </w:p>
+        </w:tc>
+      </w:tr>
+      <w:tr>
+        <w:trPr>
+          <w:trHeight w:val="696"/>
+        </w:trPr>
+        <w:tc>
+          <w:tcPr>
+            <w:tcW w:w="1440" w:type="dxa"/>
+            <w:tcBorders>
+              <w:top w:val="single" w:sz="6" w:space="0" w:color="auto"/>
+              <w:left w:val="nil"/>
+              <w:bottom w:val="single" w:sz="6" w:space="0" w:color="auto"/>
+              <w:right w:val="nil"/>
+            </w:tcBorders>
+            <w:vAlign w:val="center"/>
+          </w:tcPr>
+          <w:p>
+            <w:pPr>
+              <w:widowControl w:val="0"/>
+              <w:autoSpaceDE w:val="0"/>
+              <w:autoSpaceDN w:val="0"/>
+              <w:adjustRightInd w:val="0"/>
+              <w:rPr>
+                <w:rFonts w:ascii="Calibri" w:hAnsi="Calibri" w:cs="Calibri"/>
+                <w:color w:val="000000"/>
+                <w:sz w:val="22"/>
+                <w:szCs w:val="22"/>
+              </w:rPr>
+            </w:pPr>
+            <w:r>
+              <w:rPr>
+                <w:rFonts w:ascii="Calibri" w:hAnsi="Calibri" w:cs="Calibri"/>
+                <w:color w:val="000000"/>
+                <w:sz w:val="22"/>
+                <w:szCs w:val="22"/>
+              </w:rPr>
+              <w:t>SIMSCRIPT III</w:t>
+            </w:r>
+          </w:p>
+        </w:tc>
+        <w:tc>
+          <w:tcPr>
+            <w:tcW w:w="2520" w:type="dxa"/>
+            <w:tcBorders>
+              <w:top w:val="single" w:sz="6" w:space="0" w:color="auto"/>
+              <w:left w:val="nil"/>
+              <w:bottom w:val="single" w:sz="6" w:space="0" w:color="auto"/>
+              <w:right w:val="nil"/>
+            </w:tcBorders>
+            <w:vAlign w:val="center"/>
+          </w:tcPr>
+          <w:p>
+            <w:pPr>
+              <w:widowControl w:val="0"/>
+              <w:autoSpaceDE w:val="0"/>
+              <w:autoSpaceDN w:val="0"/>
+              <w:adjustRightInd w:val="0"/>
+              <w:spacing w:line="220" w:lineRule="exact"/>
+              <w:rPr>
+                <w:rFonts w:ascii="Calibri" w:hAnsi="Calibri" w:cs="Calibri"/>
+                <w:color w:val="000000"/>
+                <w:sz w:val="22"/>
+                <w:szCs w:val="22"/>
+              </w:rPr>
+            </w:pPr>
+            <w:r>
+              <w:rPr>
+                <w:rFonts w:ascii="Calibri" w:hAnsi="Calibri" w:cs="Calibri"/>
+                <w:color w:val="000000"/>
+                <w:sz w:val="22"/>
+                <w:szCs w:val="22"/>
+              </w:rPr>
+              <w:t>General purpose object-oriented simulation</w:t>
+            </w:r>
+          </w:p>
+        </w:tc>
+        <w:tc>
+          <w:tcPr>
+            <w:tcW w:w="1440" w:type="dxa"/>
+            <w:tcBorders>
+              <w:top w:val="single" w:sz="6" w:space="0" w:color="auto"/>
+              <w:left w:val="nil"/>
+              <w:bottom w:val="single" w:sz="6" w:space="0" w:color="auto"/>
+              <w:right w:val="nil"/>
+            </w:tcBorders>
+            <w:vAlign w:val="center"/>
+          </w:tcPr>
+          <w:p>
+            <w:pPr>
+              <w:widowControl w:val="0"/>
+              <w:autoSpaceDE w:val="0"/>
+              <w:autoSpaceDN w:val="0"/>
+              <w:adjustRightInd w:val="0"/>
+              <w:rPr>
+                <w:rFonts w:ascii="Calibri" w:hAnsi="Calibri" w:cs="Calibri"/>
+                <w:color w:val="000000"/>
+                <w:sz w:val="22"/>
+                <w:szCs w:val="22"/>
+              </w:rPr>
+            </w:pPr>
+            <w:r>
+              <w:rPr>
+                <w:rFonts w:ascii="Calibri" w:hAnsi="Calibri" w:cs="Calibri"/>
+                <w:color w:val="000000"/>
+                <w:sz w:val="22"/>
+                <w:szCs w:val="22"/>
+              </w:rPr>
+              <w:t>SIMSCRIPT III</w:t>
+            </w:r>
+          </w:p>
+        </w:tc>
+        <w:tc>
+          <w:tcPr>
+            <w:tcW w:w="1170" w:type="dxa"/>
+            <w:tcBorders>
+              <w:top w:val="single" w:sz="6" w:space="0" w:color="auto"/>
+              <w:left w:val="nil"/>
+              <w:bottom w:val="single" w:sz="6" w:space="0" w:color="auto"/>
+              <w:right w:val="nil"/>
+            </w:tcBorders>
+            <w:vAlign w:val="center"/>
+          </w:tcPr>
+          <w:p>
+            <w:pPr>
+              <w:widowControl w:val="0"/>
+              <w:autoSpaceDE w:val="0"/>
+              <w:autoSpaceDN w:val="0"/>
+              <w:adjustRightInd w:val="0"/>
+              <w:jc w:val="center"/>
+              <w:rPr>
+                <w:rFonts w:ascii="Calibri" w:hAnsi="Calibri" w:cs="Calibri"/>
+                <w:color w:val="000000"/>
+                <w:sz w:val="22"/>
+                <w:szCs w:val="22"/>
+              </w:rPr>
+            </w:pPr>
+            <w:r>
+              <w:rPr>
+                <w:rFonts w:ascii="MS Mincho" w:eastAsia="MS Mincho" w:hAnsi="MS Mincho" w:cs="MS Mincho"/>
+                <w:color w:val="000000"/>
+                <w:sz w:val="22"/>
+                <w:szCs w:val="22"/>
+              </w:rPr>
+              <w:t>✓</w:t>
+            </w:r>
+          </w:p>
+        </w:tc>
+        <w:tc>
+          <w:tcPr>
+            <w:tcW w:w="990" w:type="dxa"/>
+            <w:tcBorders>
+              <w:top w:val="single" w:sz="6" w:space="0" w:color="auto"/>
+              <w:left w:val="nil"/>
+              <w:bottom w:val="single" w:sz="6" w:space="0" w:color="auto"/>
+              <w:right w:val="nil"/>
+            </w:tcBorders>
+            <w:vAlign w:val="center"/>
+          </w:tcPr>
+          <w:p>
+            <w:pPr>
+              <w:widowControl w:val="0"/>
+              <w:autoSpaceDE w:val="0"/>
+              <w:autoSpaceDN w:val="0"/>
+              <w:adjustRightInd w:val="0"/>
+              <w:jc w:val="center"/>
+              <w:rPr>
+                <w:rFonts w:ascii="Calibri" w:hAnsi="Calibri" w:cs="Calibri"/>
+                <w:color w:val="000000"/>
+                <w:sz w:val="22"/>
+                <w:szCs w:val="22"/>
+              </w:rPr>
+            </w:pPr>
+          </w:p>
+        </w:tc>
+        <w:tc>
+          <w:tcPr>
+            <w:tcW w:w="1080" w:type="dxa"/>
+            <w:tcBorders>
+              <w:top w:val="single" w:sz="6" w:space="0" w:color="auto"/>
+              <w:left w:val="nil"/>
+              <w:bottom w:val="single" w:sz="6" w:space="0" w:color="auto"/>
+              <w:right w:val="nil"/>
+            </w:tcBorders>
+            <w:vAlign w:val="center"/>
+          </w:tcPr>
+          <w:p>
+            <w:pPr>
+              <w:widowControl w:val="0"/>
+              <w:autoSpaceDE w:val="0"/>
+              <w:autoSpaceDN w:val="0"/>
+              <w:adjustRightInd w:val="0"/>
+              <w:jc w:val="center"/>
+              <w:rPr>
+                <w:rFonts w:ascii="Calibri" w:hAnsi="Calibri" w:cs="Calibri"/>
+                <w:color w:val="000000"/>
+                <w:sz w:val="22"/>
+                <w:szCs w:val="22"/>
+              </w:rPr>
+            </w:pPr>
+          </w:p>
+        </w:tc>
+        <w:tc>
+          <w:tcPr>
+            <w:tcW w:w="1170" w:type="dxa"/>
+            <w:tcBorders>
+              <w:top w:val="single" w:sz="6" w:space="0" w:color="auto"/>
+              <w:left w:val="nil"/>
+              <w:bottom w:val="single" w:sz="6" w:space="0" w:color="auto"/>
+              <w:right w:val="nil"/>
+            </w:tcBorders>
+            <w:vAlign w:val="center"/>
+          </w:tcPr>
+          <w:p>
+            <w:pPr>
+              <w:widowControl w:val="0"/>
+              <w:autoSpaceDE w:val="0"/>
+              <w:autoSpaceDN w:val="0"/>
+              <w:adjustRightInd w:val="0"/>
+              <w:jc w:val="center"/>
+              <w:rPr>
+                <w:rFonts w:ascii="Calibri" w:hAnsi="Calibri" w:cs="Calibri"/>
+                <w:color w:val="000000"/>
+                <w:sz w:val="22"/>
+                <w:szCs w:val="22"/>
+              </w:rPr>
+            </w:pPr>
+            <w:r>
+              <w:rPr>
+                <w:rFonts w:ascii="Calibri" w:hAnsi="Calibri" w:cs="Calibri"/>
+                <w:color w:val="000000"/>
+                <w:sz w:val="22"/>
+                <w:szCs w:val="22"/>
+              </w:rPr>
+              <w:t>2020</w:t>
             </w:r>
           </w:p>
         </w:tc>
@@ -1388,13 +1318,13 @@
                 <w:sz w:val="22"/>
                 <w:szCs w:val="22"/>
               </w:rPr>
-              <w:t>SIMSCRIPT III</w:t>
-            </w:r>
-          </w:p>
-        </w:tc>
-        <w:tc>
-          <w:tcPr>
-            <w:tcW w:w="2611" w:type="dxa"/>
+              <w:t>SIMUL8</w:t>
+            </w:r>
+          </w:p>
+        </w:tc>
+        <w:tc>
+          <w:tcPr>
+            <w:tcW w:w="2520" w:type="dxa"/>
             <w:tcBorders>
               <w:top w:val="single" w:sz="6" w:space="0" w:color="auto"/>
               <w:left w:val="nil"/>
@@ -1424,193 +1354,138 @@
                 <w:sz w:val="22"/>
                 <w:szCs w:val="22"/>
               </w:rPr>
-              <w:t>General purpose object-oriented simulation</w:t>
-            </w:r>
-          </w:p>
-        </w:tc>
-        <w:tc>
-          <w:tcPr>
-            <w:tcW w:w="1175" w:type="dxa"/>
-            <w:tcBorders>
-              <w:top w:val="single" w:sz="6" w:space="0" w:color="auto"/>
-              <w:left w:val="nil"/>
-              <w:bottom w:val="single" w:sz="6" w:space="0" w:color="auto"/>
-              <w:right w:val="nil"/>
-            </w:tcBorders>
-            <w:vAlign w:val="center"/>
-          </w:tcPr>
-          <w:p>
-            <w:pPr>
-              <w:widowControl w:val="0"/>
-              <w:autoSpaceDE w:val="0"/>
-              <w:autoSpaceDN w:val="0"/>
-              <w:adjustRightInd w:val="0"/>
-              <w:rPr>
-                <w:rFonts w:ascii="Calibri" w:hAnsi="Calibri" w:cs="Calibri"/>
-                <w:color w:val="000000"/>
-                <w:sz w:val="22"/>
-                <w:szCs w:val="22"/>
-              </w:rPr>
-            </w:pPr>
-            <w:r>
-              <w:rPr>
-                <w:rFonts w:ascii="Calibri" w:hAnsi="Calibri" w:cs="Calibri"/>
-                <w:color w:val="000000"/>
-                <w:sz w:val="22"/>
-                <w:szCs w:val="22"/>
-              </w:rPr>
-              <w:t>SIMSCRIPT III</w:t>
-            </w:r>
-          </w:p>
-        </w:tc>
-        <w:tc>
-          <w:tcPr>
-            <w:tcW w:w="1001" w:type="dxa"/>
-            <w:tcBorders>
-              <w:top w:val="single" w:sz="6" w:space="0" w:color="auto"/>
-              <w:left w:val="nil"/>
-              <w:bottom w:val="single" w:sz="6" w:space="0" w:color="auto"/>
-              <w:right w:val="nil"/>
-            </w:tcBorders>
-            <w:vAlign w:val="center"/>
-          </w:tcPr>
-          <w:p>
-            <w:pPr>
-              <w:widowControl w:val="0"/>
-              <w:autoSpaceDE w:val="0"/>
-              <w:autoSpaceDN w:val="0"/>
-              <w:adjustRightInd w:val="0"/>
-              <w:jc w:val="center"/>
+              <w:t>Business processes</w:t>
+            </w:r>
+          </w:p>
+        </w:tc>
+        <w:tc>
+          <w:tcPr>
+            <w:tcW w:w="1440" w:type="dxa"/>
+            <w:tcBorders>
+              <w:top w:val="single" w:sz="6" w:space="0" w:color="auto"/>
+              <w:left w:val="nil"/>
+              <w:bottom w:val="single" w:sz="6" w:space="0" w:color="auto"/>
+              <w:right w:val="nil"/>
+            </w:tcBorders>
+            <w:vAlign w:val="center"/>
+          </w:tcPr>
+          <w:p>
+            <w:pPr>
+              <w:widowControl w:val="0"/>
+              <w:autoSpaceDE w:val="0"/>
+              <w:autoSpaceDN w:val="0"/>
+              <w:adjustRightInd w:val="0"/>
+              <w:rPr>
+                <w:rFonts w:ascii="Calibri" w:hAnsi="Calibri" w:cs="Calibri"/>
+                <w:color w:val="000000"/>
+                <w:sz w:val="22"/>
+                <w:szCs w:val="22"/>
+              </w:rPr>
+            </w:pPr>
+            <w:r>
+              <w:rPr>
+                <w:rFonts w:ascii="Calibri" w:hAnsi="Calibri" w:cs="Calibri"/>
+                <w:color w:val="000000"/>
+                <w:sz w:val="22"/>
+                <w:szCs w:val="22"/>
+              </w:rPr>
+              <w:t>Visual Logic</w:t>
+            </w:r>
+          </w:p>
+        </w:tc>
+        <w:tc>
+          <w:tcPr>
+            <w:tcW w:w="1170" w:type="dxa"/>
+            <w:tcBorders>
+              <w:top w:val="single" w:sz="6" w:space="0" w:color="auto"/>
+              <w:left w:val="nil"/>
+              <w:bottom w:val="single" w:sz="6" w:space="0" w:color="auto"/>
+              <w:right w:val="nil"/>
+            </w:tcBorders>
+            <w:vAlign w:val="center"/>
+          </w:tcPr>
+          <w:p>
+            <w:pPr>
+              <w:widowControl w:val="0"/>
+              <w:autoSpaceDE w:val="0"/>
+              <w:autoSpaceDN w:val="0"/>
+              <w:adjustRightInd w:val="0"/>
+              <w:jc w:val="center"/>
+              <w:rPr>
+                <w:rFonts w:ascii="Calibri" w:hAnsi="Calibri" w:cs="Calibri"/>
+                <w:color w:val="000000"/>
+                <w:sz w:val="22"/>
+                <w:szCs w:val="22"/>
+              </w:rPr>
+            </w:pPr>
+          </w:p>
+        </w:tc>
+        <w:tc>
+          <w:tcPr>
+            <w:tcW w:w="990" w:type="dxa"/>
+            <w:tcBorders>
+              <w:top w:val="single" w:sz="6" w:space="0" w:color="auto"/>
+              <w:left w:val="nil"/>
+              <w:bottom w:val="single" w:sz="6" w:space="0" w:color="auto"/>
+              <w:right w:val="nil"/>
+            </w:tcBorders>
+            <w:vAlign w:val="center"/>
+          </w:tcPr>
+          <w:p>
+            <w:pPr>
+              <w:widowControl w:val="0"/>
+              <w:autoSpaceDE w:val="0"/>
+              <w:autoSpaceDN w:val="0"/>
+              <w:adjustRightInd w:val="0"/>
+              <w:jc w:val="center"/>
+              <w:rPr>
+                <w:rFonts w:ascii="Calibri" w:hAnsi="Calibri" w:cs="Calibri"/>
+                <w:color w:val="000000"/>
+                <w:sz w:val="22"/>
+                <w:szCs w:val="22"/>
+              </w:rPr>
+            </w:pPr>
+            <w:r>
               <w:rPr>
                 <w:rFonts w:ascii="MS Mincho" w:eastAsia="MS Mincho" w:hAnsi="MS Mincho" w:cs="MS Mincho"/>
                 <w:color w:val="000000"/>
                 <w:sz w:val="22"/>
                 <w:szCs w:val="22"/>
               </w:rPr>
-            </w:pPr>
-            <w:r>
-              <w:rPr>
-                <w:rFonts w:ascii="MS Mincho" w:eastAsia="MS Mincho" w:hAnsi="MS Mincho" w:cs="MS Mincho"/>
-                <w:color w:val="000000"/>
-                <w:sz w:val="22"/>
-                <w:szCs w:val="22"/>
-              </w:rPr>
               <w:t>✓</w:t>
             </w:r>
           </w:p>
         </w:tc>
         <w:tc>
           <w:tcPr>
-            <w:tcW w:w="1561" w:type="dxa"/>
-            <w:gridSpan w:val="2"/>
-            <w:tcBorders>
-              <w:top w:val="single" w:sz="6" w:space="0" w:color="auto"/>
-              <w:left w:val="nil"/>
-              <w:bottom w:val="single" w:sz="6" w:space="0" w:color="auto"/>
-              <w:right w:val="nil"/>
-            </w:tcBorders>
-            <w:vAlign w:val="center"/>
-          </w:tcPr>
-          <w:p>
-            <w:pPr>
-              <w:widowControl w:val="0"/>
-              <w:autoSpaceDE w:val="0"/>
-              <w:autoSpaceDN w:val="0"/>
-              <w:adjustRightInd w:val="0"/>
-              <w:jc w:val="right"/>
-              <w:rPr>
-                <w:rFonts w:ascii="Calibri" w:hAnsi="Calibri" w:cs="Calibri"/>
-                <w:color w:val="000000"/>
-                <w:sz w:val="22"/>
-                <w:szCs w:val="22"/>
-              </w:rPr>
-            </w:pPr>
-          </w:p>
-        </w:tc>
-        <w:tc>
-          <w:tcPr>
-            <w:tcW w:w="860" w:type="dxa"/>
-            <w:tcBorders>
-              <w:top w:val="single" w:sz="6" w:space="0" w:color="auto"/>
-              <w:left w:val="nil"/>
-              <w:bottom w:val="single" w:sz="6" w:space="0" w:color="auto"/>
-              <w:right w:val="nil"/>
-            </w:tcBorders>
-            <w:vAlign w:val="center"/>
-          </w:tcPr>
-          <w:p>
-            <w:pPr>
-              <w:widowControl w:val="0"/>
-              <w:autoSpaceDE w:val="0"/>
-              <w:autoSpaceDN w:val="0"/>
-              <w:adjustRightInd w:val="0"/>
-              <w:jc w:val="center"/>
-              <w:rPr>
-                <w:rFonts w:ascii="Calibri" w:hAnsi="Calibri" w:cs="Calibri"/>
-                <w:color w:val="000000"/>
-                <w:sz w:val="22"/>
-                <w:szCs w:val="22"/>
-              </w:rPr>
-            </w:pPr>
-          </w:p>
-        </w:tc>
-        <w:tc>
-          <w:tcPr>
-            <w:tcW w:w="1463" w:type="dxa"/>
-            <w:tcBorders>
-              <w:top w:val="single" w:sz="6" w:space="0" w:color="auto"/>
-              <w:left w:val="nil"/>
-              <w:bottom w:val="single" w:sz="6" w:space="0" w:color="auto"/>
-              <w:right w:val="nil"/>
-            </w:tcBorders>
-            <w:vAlign w:val="center"/>
-          </w:tcPr>
-          <w:p>
-            <w:pPr>
-              <w:widowControl w:val="0"/>
-              <w:autoSpaceDE w:val="0"/>
-              <w:autoSpaceDN w:val="0"/>
-              <w:adjustRightInd w:val="0"/>
-              <w:jc w:val="right"/>
-              <w:rPr>
-                <w:rFonts w:ascii="Calibri" w:hAnsi="Calibri" w:cs="Calibri"/>
-                <w:color w:val="000000"/>
-                <w:sz w:val="22"/>
-                <w:szCs w:val="22"/>
-              </w:rPr>
-            </w:pPr>
-          </w:p>
-        </w:tc>
-        <w:tc>
-          <w:tcPr>
-            <w:tcW w:w="869" w:type="dxa"/>
-            <w:tcBorders>
-              <w:top w:val="single" w:sz="6" w:space="0" w:color="auto"/>
-              <w:left w:val="nil"/>
-              <w:bottom w:val="single" w:sz="6" w:space="0" w:color="auto"/>
-              <w:right w:val="nil"/>
-            </w:tcBorders>
-            <w:vAlign w:val="center"/>
-          </w:tcPr>
-          <w:p>
-            <w:pPr>
-              <w:widowControl w:val="0"/>
-              <w:autoSpaceDE w:val="0"/>
-              <w:autoSpaceDN w:val="0"/>
-              <w:adjustRightInd w:val="0"/>
-              <w:jc w:val="center"/>
-              <w:rPr>
-                <w:rFonts w:ascii="MS Mincho" w:eastAsia="MS Mincho" w:hAnsi="MS Mincho" w:cs="MS Mincho"/>
-                <w:color w:val="000000"/>
-                <w:sz w:val="22"/>
-                <w:szCs w:val="22"/>
-              </w:rPr>
-            </w:pPr>
-          </w:p>
-        </w:tc>
-        <w:tc>
-          <w:tcPr>
-            <w:tcW w:w="1350" w:type="dxa"/>
+            <w:tcW w:w="1080" w:type="dxa"/>
+            <w:tcBorders>
+              <w:top w:val="single" w:sz="6" w:space="0" w:color="auto"/>
+              <w:left w:val="nil"/>
+              <w:bottom w:val="single" w:sz="6" w:space="0" w:color="auto"/>
+              <w:right w:val="nil"/>
+            </w:tcBorders>
+            <w:vAlign w:val="center"/>
+          </w:tcPr>
+          <w:p>
+            <w:pPr>
+              <w:widowControl w:val="0"/>
+              <w:autoSpaceDE w:val="0"/>
+              <w:autoSpaceDN w:val="0"/>
+              <w:adjustRightInd w:val="0"/>
+              <w:jc w:val="center"/>
+              <w:rPr>
+                <w:rFonts w:ascii="Calibri" w:hAnsi="Calibri" w:cs="Calibri"/>
+                <w:color w:val="000000"/>
+                <w:sz w:val="22"/>
+                <w:szCs w:val="22"/>
+              </w:rPr>
+            </w:pPr>
+          </w:p>
+        </w:tc>
+        <w:tc>
+          <w:tcPr>
+            <w:tcW w:w="1170" w:type="dxa"/>
             <w:tcBorders>
               <w:top w:val="single" w:sz="6" w:space="0" w:color="auto"/>
               <w:left w:val="nil"/>
@@ -1655,42 +1530,42 @@
             <w:tcBorders>
               <w:top w:val="single" w:sz="6" w:space="0" w:color="auto"/>
               <w:left w:val="nil"/>
-              <w:bottom w:val="single" w:sz="6" w:space="0" w:color="auto"/>
-              <w:right w:val="nil"/>
-            </w:tcBorders>
-            <w:vAlign w:val="center"/>
-          </w:tcPr>
-          <w:p>
-            <w:pPr>
-              <w:widowControl w:val="0"/>
-              <w:autoSpaceDE w:val="0"/>
-              <w:autoSpaceDN w:val="0"/>
-              <w:adjustRightInd w:val="0"/>
-              <w:rPr>
-                <w:rFonts w:ascii="Calibri" w:hAnsi="Calibri" w:cs="Calibri"/>
-                <w:color w:val="000000"/>
-                <w:sz w:val="22"/>
-                <w:szCs w:val="22"/>
-              </w:rPr>
-            </w:pPr>
-            <w:r>
-              <w:rPr>
-                <w:rFonts w:ascii="Calibri" w:hAnsi="Calibri" w:cs="Calibri"/>
-                <w:color w:val="000000"/>
-                <w:sz w:val="22"/>
-                <w:szCs w:val="22"/>
-              </w:rPr>
-              <w:t>SIMUL8</w:t>
-            </w:r>
-          </w:p>
-        </w:tc>
-        <w:tc>
-          <w:tcPr>
-            <w:tcW w:w="2611" w:type="dxa"/>
-            <w:tcBorders>
-              <w:top w:val="single" w:sz="6" w:space="0" w:color="auto"/>
-              <w:left w:val="nil"/>
-              <w:bottom w:val="single" w:sz="6" w:space="0" w:color="auto"/>
+              <w:bottom w:val="single" w:sz="12" w:space="0" w:color="auto"/>
+              <w:right w:val="nil"/>
+            </w:tcBorders>
+            <w:vAlign w:val="center"/>
+          </w:tcPr>
+          <w:p>
+            <w:pPr>
+              <w:widowControl w:val="0"/>
+              <w:autoSpaceDE w:val="0"/>
+              <w:autoSpaceDN w:val="0"/>
+              <w:adjustRightInd w:val="0"/>
+              <w:rPr>
+                <w:rFonts w:ascii="Calibri" w:hAnsi="Calibri" w:cs="Calibri"/>
+                <w:color w:val="000000"/>
+                <w:sz w:val="22"/>
+                <w:szCs w:val="22"/>
+              </w:rPr>
+            </w:pPr>
+            <w:r>
+              <w:rPr>
+                <w:rFonts w:ascii="Calibri" w:hAnsi="Calibri" w:cs="Calibri"/>
+                <w:color w:val="000000"/>
+                <w:sz w:val="22"/>
+                <w:szCs w:val="22"/>
+              </w:rPr>
+              <w:t>SystemC</w:t>
+            </w:r>
+          </w:p>
+        </w:tc>
+        <w:tc>
+          <w:tcPr>
+            <w:tcW w:w="2520" w:type="dxa"/>
+            <w:tcBorders>
+              <w:top w:val="single" w:sz="6" w:space="0" w:color="auto"/>
+              <w:left w:val="nil"/>
+              <w:bottom w:val="single" w:sz="12" w:space="0" w:color="auto"/>
               <w:right w:val="nil"/>
             </w:tcBorders>
             <w:vAlign w:val="center"/>
@@ -1716,54 +1591,52 @@
                 <w:sz w:val="22"/>
                 <w:szCs w:val="22"/>
               </w:rPr>
-              <w:t>Business processes</w:t>
-            </w:r>
-          </w:p>
-        </w:tc>
-        <w:tc>
-          <w:tcPr>
-            <w:tcW w:w="2176" w:type="dxa"/>
-            <w:gridSpan w:val="2"/>
-            <w:tcBorders>
-              <w:top w:val="single" w:sz="6" w:space="0" w:color="auto"/>
-              <w:left w:val="nil"/>
-              <w:bottom w:val="single" w:sz="6" w:space="0" w:color="auto"/>
-              <w:right w:val="nil"/>
-            </w:tcBorders>
-            <w:vAlign w:val="center"/>
-          </w:tcPr>
-          <w:p>
-            <w:pPr>
-              <w:widowControl w:val="0"/>
-              <w:autoSpaceDE w:val="0"/>
-              <w:autoSpaceDN w:val="0"/>
-              <w:adjustRightInd w:val="0"/>
-              <w:rPr>
-                <w:rFonts w:ascii="Calibri" w:hAnsi="Calibri" w:cs="Calibri"/>
-                <w:color w:val="000000"/>
-                <w:sz w:val="22"/>
-                <w:szCs w:val="22"/>
-              </w:rPr>
-            </w:pPr>
-            <w:r>
-              <w:rPr>
-                <w:rFonts w:ascii="Calibri" w:hAnsi="Calibri" w:cs="Calibri"/>
-                <w:color w:val="000000"/>
-                <w:sz w:val="22"/>
-                <w:szCs w:val="22"/>
-              </w:rPr>
-              <w:t>Visual Logic</w:t>
-            </w:r>
-          </w:p>
-        </w:tc>
-        <w:tc>
-          <w:tcPr>
-            <w:tcW w:w="1561" w:type="dxa"/>
-            <w:gridSpan w:val="2"/>
-            <w:tcBorders>
-              <w:top w:val="single" w:sz="6" w:space="0" w:color="auto"/>
-              <w:left w:val="nil"/>
-              <w:bottom w:val="single" w:sz="6" w:space="0" w:color="auto"/>
+              <w:t>Digital hardware</w:t>
+            </w:r>
+          </w:p>
+        </w:tc>
+        <w:tc>
+          <w:tcPr>
+            <w:tcW w:w="1440" w:type="dxa"/>
+            <w:tcBorders>
+              <w:top w:val="single" w:sz="6" w:space="0" w:color="auto"/>
+              <w:left w:val="nil"/>
+              <w:bottom w:val="single" w:sz="12" w:space="0" w:color="auto"/>
+              <w:right w:val="nil"/>
+            </w:tcBorders>
+            <w:vAlign w:val="center"/>
+          </w:tcPr>
+          <w:p>
+            <w:pPr>
+              <w:widowControl w:val="0"/>
+              <w:autoSpaceDE w:val="0"/>
+              <w:autoSpaceDN w:val="0"/>
+              <w:adjustRightInd w:val="0"/>
+              <w:rPr>
+                <w:rFonts w:ascii="Calibri" w:hAnsi="Calibri" w:cs="Calibri"/>
+                <w:color w:val="000000"/>
+                <w:sz w:val="22"/>
+                <w:szCs w:val="22"/>
+              </w:rPr>
+            </w:pPr>
+            <w:r>
+              <w:rPr>
+                <w:rFonts w:ascii="Calibri" w:hAnsi="Calibri" w:cs="Calibri"/>
+                <w:color w:val="000000"/>
+                <w:sz w:val="22"/>
+                <w:szCs w:val="22"/>
+              </w:rPr>
+              <w:t>C++</w:t>
+            </w:r>
+          </w:p>
+        </w:tc>
+        <w:tc>
+          <w:tcPr>
+            <w:tcW w:w="1170" w:type="dxa"/>
+            <w:tcBorders>
+              <w:top w:val="single" w:sz="6" w:space="0" w:color="auto"/>
+              <w:left w:val="nil"/>
+              <w:bottom w:val="single" w:sz="12" w:space="0" w:color="auto"/>
               <w:right w:val="nil"/>
             </w:tcBorders>
             <w:vAlign w:val="center"/>
@@ -1795,129 +1668,7 @@
         </w:tc>
         <w:tc>
           <w:tcPr>
-            <w:tcW w:w="860" w:type="dxa"/>
-            <w:tcBorders>
-              <w:top w:val="single" w:sz="6" w:space="0" w:color="auto"/>
-              <w:left w:val="nil"/>
-              <w:bottom w:val="single" w:sz="6" w:space="0" w:color="auto"/>
-              <w:right w:val="nil"/>
-            </w:tcBorders>
-            <w:vAlign w:val="center"/>
-          </w:tcPr>
-          <w:p>
-            <w:pPr>
-              <w:widowControl w:val="0"/>
-              <w:autoSpaceDE w:val="0"/>
-              <w:autoSpaceDN w:val="0"/>
-              <w:adjustRightInd w:val="0"/>
-              <w:jc w:val="center"/>
-              <w:rPr>
-                <w:rFonts w:ascii="Calibri" w:hAnsi="Calibri" w:cs="Calibri"/>
-                <w:color w:val="000000"/>
-                <w:sz w:val="22"/>
-                <w:szCs w:val="22"/>
-              </w:rPr>
-            </w:pPr>
-          </w:p>
-        </w:tc>
-        <w:tc>
-          <w:tcPr>
-            <w:tcW w:w="1463" w:type="dxa"/>
-            <w:tcBorders>
-              <w:top w:val="single" w:sz="6" w:space="0" w:color="auto"/>
-              <w:left w:val="nil"/>
-              <w:bottom w:val="single" w:sz="6" w:space="0" w:color="auto"/>
-              <w:right w:val="nil"/>
-            </w:tcBorders>
-            <w:vAlign w:val="center"/>
-          </w:tcPr>
-          <w:p>
-            <w:pPr>
-              <w:widowControl w:val="0"/>
-              <w:autoSpaceDE w:val="0"/>
-              <w:autoSpaceDN w:val="0"/>
-              <w:adjustRightInd w:val="0"/>
-              <w:jc w:val="right"/>
-              <w:rPr>
-                <w:rFonts w:ascii="Calibri" w:hAnsi="Calibri" w:cs="Calibri"/>
-                <w:color w:val="000000"/>
-                <w:sz w:val="22"/>
-                <w:szCs w:val="22"/>
-              </w:rPr>
-            </w:pPr>
-          </w:p>
-        </w:tc>
-        <w:tc>
-          <w:tcPr>
-            <w:tcW w:w="869" w:type="dxa"/>
-            <w:tcBorders>
-              <w:top w:val="single" w:sz="6" w:space="0" w:color="auto"/>
-              <w:left w:val="nil"/>
-              <w:bottom w:val="single" w:sz="6" w:space="0" w:color="auto"/>
-              <w:right w:val="nil"/>
-            </w:tcBorders>
-            <w:vAlign w:val="center"/>
-          </w:tcPr>
-          <w:p>
-            <w:pPr>
-              <w:widowControl w:val="0"/>
-              <w:autoSpaceDE w:val="0"/>
-              <w:autoSpaceDN w:val="0"/>
-              <w:adjustRightInd w:val="0"/>
-              <w:jc w:val="center"/>
-              <w:rPr>
-                <w:rFonts w:ascii="Calibri" w:hAnsi="Calibri" w:cs="Calibri"/>
-                <w:color w:val="000000"/>
-                <w:sz w:val="22"/>
-                <w:szCs w:val="22"/>
-              </w:rPr>
-            </w:pPr>
-          </w:p>
-        </w:tc>
-        <w:tc>
-          <w:tcPr>
-            <w:tcW w:w="1350" w:type="dxa"/>
-            <w:tcBorders>
-              <w:top w:val="single" w:sz="6" w:space="0" w:color="auto"/>
-              <w:left w:val="nil"/>
-              <w:bottom w:val="single" w:sz="6" w:space="0" w:color="auto"/>
-              <w:right w:val="nil"/>
-            </w:tcBorders>
-            <w:vAlign w:val="center"/>
-          </w:tcPr>
-          <w:p>
-            <w:pPr>
-              <w:widowControl w:val="0"/>
-              <w:autoSpaceDE w:val="0"/>
-              <w:autoSpaceDN w:val="0"/>
-              <w:adjustRightInd w:val="0"/>
-              <w:jc w:val="center"/>
-              <w:rPr>
-                <w:rFonts w:ascii="Calibri" w:hAnsi="Calibri" w:cs="Calibri"/>
-                <w:color w:val="000000"/>
-                <w:sz w:val="22"/>
-                <w:szCs w:val="22"/>
-              </w:rPr>
-            </w:pPr>
-            <w:r>
-              <w:rPr>
-                <w:rFonts w:ascii="Calibri" w:hAnsi="Calibri" w:cs="Calibri"/>
-                <w:color w:val="000000"/>
-                <w:sz w:val="22"/>
-                <w:szCs w:val="22"/>
-              </w:rPr>
-              <w:t>2020</w:t>
-            </w:r>
-          </w:p>
-        </w:tc>
-      </w:tr>
-      <w:tr>
-        <w:trPr>
-          <w:trHeight w:val="646"/>
-        </w:trPr>
-        <w:tc>
-          <w:tcPr>
-            <w:tcW w:w="1440" w:type="dxa"/>
+            <w:tcW w:w="990" w:type="dxa"/>
             <w:tcBorders>
               <w:top w:val="single" w:sz="6" w:space="0" w:color="auto"/>
               <w:left w:val="nil"/>
@@ -1932,27 +1683,19 @@
               <w:autoSpaceDE w:val="0"/>
               <w:autoSpaceDN w:val="0"/>
               <w:adjustRightInd w:val="0"/>
-              <w:rPr>
-                <w:rFonts w:ascii="Calibri" w:hAnsi="Calibri" w:cs="Calibri"/>
-                <w:color w:val="000000"/>
-                <w:sz w:val="22"/>
-                <w:szCs w:val="22"/>
-              </w:rPr>
-            </w:pPr>
-            <w:r>
-              <w:rPr>
-                <w:rFonts w:ascii="Calibri" w:hAnsi="Calibri" w:cs="Calibri"/>
-                <w:color w:val="000000"/>
-                <w:sz w:val="22"/>
-                <w:szCs w:val="22"/>
-              </w:rPr>
-              <w:t>SystemC</w:t>
-            </w:r>
-          </w:p>
-        </w:tc>
-        <w:tc>
-          <w:tcPr>
-            <w:tcW w:w="2611" w:type="dxa"/>
+              <w:jc w:val="center"/>
+              <w:rPr>
+                <w:rFonts w:ascii="Calibri" w:hAnsi="Calibri" w:cs="Calibri"/>
+                <w:color w:val="000000"/>
+                <w:sz w:val="22"/>
+                <w:szCs w:val="22"/>
+              </w:rPr>
+            </w:pPr>
+          </w:p>
+        </w:tc>
+        <w:tc>
+          <w:tcPr>
+            <w:tcW w:w="1080" w:type="dxa"/>
             <w:tcBorders>
               <w:top w:val="single" w:sz="6" w:space="0" w:color="auto"/>
               <w:left w:val="nil"/>
@@ -1967,77 +1710,6 @@
               <w:autoSpaceDE w:val="0"/>
               <w:autoSpaceDN w:val="0"/>
               <w:adjustRightInd w:val="0"/>
-              <w:spacing w:line="220" w:lineRule="exact"/>
-              <w:rPr>
-                <w:rFonts w:ascii="Calibri" w:hAnsi="Calibri" w:cs="Calibri"/>
-                <w:color w:val="000000"/>
-                <w:sz w:val="22"/>
-                <w:szCs w:val="22"/>
-              </w:rPr>
-            </w:pPr>
-            <w:r>
-              <w:rPr>
-                <w:rFonts w:ascii="Calibri" w:hAnsi="Calibri" w:cs="Calibri"/>
-                <w:color w:val="000000"/>
-                <w:sz w:val="22"/>
-                <w:szCs w:val="22"/>
-              </w:rPr>
-              <w:t>Digital hardware</w:t>
-            </w:r>
-          </w:p>
-        </w:tc>
-        <w:tc>
-          <w:tcPr>
-            <w:tcW w:w="1175" w:type="dxa"/>
-            <w:tcBorders>
-              <w:top w:val="single" w:sz="6" w:space="0" w:color="auto"/>
-              <w:left w:val="nil"/>
-              <w:bottom w:val="single" w:sz="12" w:space="0" w:color="auto"/>
-              <w:right w:val="nil"/>
-            </w:tcBorders>
-            <w:vAlign w:val="center"/>
-          </w:tcPr>
-          <w:p>
-            <w:pPr>
-              <w:widowControl w:val="0"/>
-              <w:autoSpaceDE w:val="0"/>
-              <w:autoSpaceDN w:val="0"/>
-              <w:adjustRightInd w:val="0"/>
-              <w:rPr>
-                <w:rFonts w:ascii="Calibri" w:hAnsi="Calibri" w:cs="Calibri"/>
-                <w:color w:val="000000"/>
-                <w:sz w:val="22"/>
-                <w:szCs w:val="22"/>
-              </w:rPr>
-            </w:pPr>
-            <w:r>
-              <w:rPr>
-                <w:rFonts w:ascii="Calibri" w:hAnsi="Calibri" w:cs="Calibri"/>
-                <w:color w:val="000000"/>
-                <w:sz w:val="22"/>
-                <w:szCs w:val="22"/>
-              </w:rPr>
-              <w:t>C++</w:t>
-            </w:r>
-          </w:p>
-        </w:tc>
-        <w:tc>
-          <w:tcPr>
-            <w:tcW w:w="1001" w:type="dxa"/>
-            <w:tcBorders>
-              <w:top w:val="single" w:sz="6" w:space="0" w:color="auto"/>
-              <w:left w:val="nil"/>
-              <w:bottom w:val="single" w:sz="12" w:space="0" w:color="auto"/>
-              <w:right w:val="nil"/>
-            </w:tcBorders>
-            <w:vAlign w:val="center"/>
-          </w:tcPr>
-          <w:p>
-            <w:pPr>
-              <w:widowControl w:val="0"/>
-              <w:autoSpaceDE w:val="0"/>
-              <w:autoSpaceDN w:val="0"/>
-              <w:adjustRightInd w:val="0"/>
               <w:jc w:val="center"/>
               <w:rPr>
                 <w:rFonts w:ascii="Calibri" w:hAnsi="Calibri" w:cs="Calibri"/>
@@ -2059,125 +1731,7 @@
         </w:tc>
         <w:tc>
           <w:tcPr>
-            <w:tcW w:w="1561" w:type="dxa"/>
-            <w:gridSpan w:val="2"/>
-            <w:tcBorders>
-              <w:top w:val="single" w:sz="6" w:space="0" w:color="auto"/>
-              <w:left w:val="nil"/>
-              <w:bottom w:val="single" w:sz="12" w:space="0" w:color="auto"/>
-              <w:right w:val="nil"/>
-            </w:tcBorders>
-            <w:vAlign w:val="center"/>
-          </w:tcPr>
-          <w:p>
-            <w:pPr>
-              <w:widowControl w:val="0"/>
-              <w:autoSpaceDE w:val="0"/>
-              <w:autoSpaceDN w:val="0"/>
-              <w:adjustRightInd w:val="0"/>
-              <w:jc w:val="center"/>
-              <w:rPr>
-                <w:rFonts w:ascii="Calibri" w:hAnsi="Calibri" w:cs="Calibri"/>
-                <w:color w:val="000000"/>
-                <w:sz w:val="22"/>
-                <w:szCs w:val="22"/>
-              </w:rPr>
-            </w:pPr>
-          </w:p>
-        </w:tc>
-        <w:tc>
-          <w:tcPr>
-            <w:tcW w:w="860" w:type="dxa"/>
-            <w:tcBorders>
-              <w:top w:val="single" w:sz="6" w:space="0" w:color="auto"/>
-              <w:left w:val="nil"/>
-              <w:bottom w:val="single" w:sz="12" w:space="0" w:color="auto"/>
-              <w:right w:val="nil"/>
-            </w:tcBorders>
-            <w:vAlign w:val="center"/>
-          </w:tcPr>
-          <w:p>
-            <w:pPr>
-              <w:widowControl w:val="0"/>
-              <w:autoSpaceDE w:val="0"/>
-              <w:autoSpaceDN w:val="0"/>
-              <w:adjustRightInd w:val="0"/>
-              <w:jc w:val="center"/>
-              <w:rPr>
-                <w:rFonts w:ascii="Calibri" w:hAnsi="Calibri" w:cs="Calibri"/>
-                <w:color w:val="000000"/>
-                <w:sz w:val="22"/>
-                <w:szCs w:val="22"/>
-              </w:rPr>
-            </w:pPr>
-          </w:p>
-        </w:tc>
-        <w:tc>
-          <w:tcPr>
-            <w:tcW w:w="1463" w:type="dxa"/>
-            <w:tcBorders>
-              <w:top w:val="single" w:sz="6" w:space="0" w:color="auto"/>
-              <w:left w:val="nil"/>
-              <w:bottom w:val="single" w:sz="12" w:space="0" w:color="auto"/>
-              <w:right w:val="nil"/>
-            </w:tcBorders>
-            <w:vAlign w:val="center"/>
-          </w:tcPr>
-          <w:p>
-            <w:pPr>
-              <w:widowControl w:val="0"/>
-              <w:autoSpaceDE w:val="0"/>
-              <w:autoSpaceDN w:val="0"/>
-              <w:adjustRightInd w:val="0"/>
-              <w:jc w:val="right"/>
-              <w:rPr>
-                <w:rFonts w:ascii="Calibri" w:hAnsi="Calibri" w:cs="Calibri"/>
-                <w:color w:val="000000"/>
-                <w:sz w:val="22"/>
-                <w:szCs w:val="22"/>
-              </w:rPr>
-            </w:pPr>
-          </w:p>
-        </w:tc>
-        <w:tc>
-          <w:tcPr>
-            <w:tcW w:w="869" w:type="dxa"/>
-            <w:tcBorders>
-              <w:top w:val="single" w:sz="6" w:space="0" w:color="auto"/>
-              <w:left w:val="nil"/>
-              <w:bottom w:val="single" w:sz="12" w:space="0" w:color="auto"/>
-              <w:right w:val="nil"/>
-            </w:tcBorders>
-            <w:vAlign w:val="center"/>
-          </w:tcPr>
-          <w:p>
-            <w:pPr>
-              <w:widowControl w:val="0"/>
-              <w:autoSpaceDE w:val="0"/>
-              <w:autoSpaceDN w:val="0"/>
-              <w:adjustRightInd w:val="0"/>
-              <w:jc w:val="center"/>
-              <w:rPr>
-                <w:rFonts w:ascii="Calibri" w:hAnsi="Calibri" w:cs="Calibri"/>
-                <w:color w:val="000000"/>
-                <w:sz w:val="22"/>
-                <w:szCs w:val="22"/>
-              </w:rPr>
-            </w:pPr>
-            <w:r>
-              <w:rPr>
-                <w:rFonts w:ascii="MS Mincho" w:eastAsia="MS Mincho" w:hAnsi="MS Mincho" w:cs="MS Mincho"/>
-                <w:color w:val="000000"/>
-                <w:sz w:val="22"/>
-                <w:szCs w:val="22"/>
-              </w:rPr>
-              <w:t>✓</w:t>
-            </w:r>
-          </w:p>
-        </w:tc>
-        <w:tc>
-          <w:tcPr>
-            <w:tcW w:w="1350" w:type="dxa"/>
+            <w:tcW w:w="1170" w:type="dxa"/>
             <w:tcBorders>
               <w:top w:val="single" w:sz="6" w:space="0" w:color="auto"/>
               <w:left w:val="nil"/>
@@ -2214,8 +1768,9 @@
       </w:tr>
     </w:tbl>
     <w:p>
-      <w:bookmarkStart w:id="0" w:name="_GoBack"/>
-      <w:bookmarkEnd w:id="0"/>
+      <w:r>
+        <w:br w:type="textWrapping" w:clear="all"/>
+      </w:r>
     </w:p>
     <w:sectPr>
       <w:pgSz w:w="15840" w:h="12240" w:orient="landscape"/>

</xml_diff>

<commit_message>
update paper, comparison table & bibliography
</commit_message>
<xml_diff>
--- a/joss_paper/comparison.docx
+++ b/joss_paper/comparison.docx
@@ -12,8 +12,8 @@
       </w:tblPr>
       <w:tblGrid>
         <w:gridCol w:w="1440"/>
-        <w:gridCol w:w="2520"/>
-        <w:gridCol w:w="1440"/>
+        <w:gridCol w:w="2700"/>
+        <w:gridCol w:w="1260"/>
         <w:gridCol w:w="1170"/>
         <w:gridCol w:w="990"/>
         <w:gridCol w:w="1080"/>
@@ -65,7 +65,7 @@
         </w:tc>
         <w:tc>
           <w:tcPr>
-            <w:tcW w:w="2520" w:type="dxa"/>
+            <w:tcW w:w="2700" w:type="dxa"/>
             <w:tcBorders>
               <w:top w:val="single" w:sz="12" w:space="0" w:color="auto"/>
               <w:left w:val="nil"/>
@@ -90,8 +90,6 @@
                 <w:szCs w:val="22"/>
               </w:rPr>
             </w:pPr>
-            <w:bookmarkStart w:id="0" w:name="_GoBack"/>
-            <w:bookmarkEnd w:id="0"/>
             <w:r>
               <w:rPr>
                 <w:rFonts w:ascii="Calibri" w:hAnsi="Calibri" w:cs="Calibri"/>
@@ -107,7 +105,7 @@
         </w:tc>
         <w:tc>
           <w:tcPr>
-            <w:tcW w:w="1440" w:type="dxa"/>
+            <w:tcW w:w="1260" w:type="dxa"/>
             <w:tcBorders>
               <w:top w:val="single" w:sz="12" w:space="0" w:color="auto"/>
               <w:left w:val="nil"/>
@@ -352,7 +350,7 @@
         </w:tc>
         <w:tc>
           <w:tcPr>
-            <w:tcW w:w="2520" w:type="dxa"/>
+            <w:tcW w:w="2700" w:type="dxa"/>
             <w:tcBorders>
               <w:top w:val="nil"/>
               <w:left w:val="nil"/>
@@ -389,7 +387,7 @@
         </w:tc>
         <w:tc>
           <w:tcPr>
-            <w:tcW w:w="1440" w:type="dxa"/>
+            <w:tcW w:w="1260" w:type="dxa"/>
             <w:tcBorders>
               <w:top w:val="nil"/>
               <w:left w:val="nil"/>
@@ -604,7 +602,7 @@
         </w:tc>
         <w:tc>
           <w:tcPr>
-            <w:tcW w:w="2520" w:type="dxa"/>
+            <w:tcW w:w="2700" w:type="dxa"/>
             <w:tcBorders>
               <w:top w:val="single" w:sz="6" w:space="0" w:color="auto"/>
               <w:left w:val="nil"/>
@@ -636,11 +634,20 @@
               </w:rPr>
               <w:t>Communications networks</w:t>
             </w:r>
-          </w:p>
-        </w:tc>
-        <w:tc>
-          <w:tcPr>
-            <w:tcW w:w="1440" w:type="dxa"/>
+            <w:r>
+              <w:rPr>
+                <w:rFonts w:ascii="Calibri" w:hAnsi="Calibri" w:cs="Calibri"/>
+                <w:color w:val="000000"/>
+                <w:sz w:val="22"/>
+                <w:szCs w:val="22"/>
+              </w:rPr>
+              <w:t xml:space="preserve"> and process flows</w:t>
+            </w:r>
+          </w:p>
+        </w:tc>
+        <w:tc>
+          <w:tcPr>
+            <w:tcW w:w="1260" w:type="dxa"/>
             <w:tcBorders>
               <w:top w:val="single" w:sz="6" w:space="0" w:color="auto"/>
               <w:left w:val="nil"/>
@@ -850,7 +857,7 @@
         </w:tc>
         <w:tc>
           <w:tcPr>
-            <w:tcW w:w="2520" w:type="dxa"/>
+            <w:tcW w:w="2700" w:type="dxa"/>
             <w:tcBorders>
               <w:top w:val="single" w:sz="6" w:space="0" w:color="auto"/>
               <w:left w:val="nil"/>
@@ -886,7 +893,7 @@
         </w:tc>
         <w:tc>
           <w:tcPr>
-            <w:tcW w:w="1440" w:type="dxa"/>
+            <w:tcW w:w="1260" w:type="dxa"/>
             <w:tcBorders>
               <w:top w:val="single" w:sz="6" w:space="0" w:color="auto"/>
               <w:left w:val="nil"/>
@@ -1087,7 +1094,7 @@
         </w:tc>
         <w:tc>
           <w:tcPr>
-            <w:tcW w:w="2520" w:type="dxa"/>
+            <w:tcW w:w="2700" w:type="dxa"/>
             <w:tcBorders>
               <w:top w:val="single" w:sz="6" w:space="0" w:color="auto"/>
               <w:left w:val="nil"/>
@@ -1117,13 +1124,42 @@
                 <w:sz w:val="22"/>
                 <w:szCs w:val="22"/>
               </w:rPr>
-              <w:t>General purpose object-oriented simulation</w:t>
-            </w:r>
-          </w:p>
-        </w:tc>
-        <w:tc>
-          <w:tcPr>
-            <w:tcW w:w="1440" w:type="dxa"/>
+              <w:t>O</w:t>
+            </w:r>
+            <w:r>
+              <w:rPr>
+                <w:rFonts w:ascii="Calibri" w:hAnsi="Calibri" w:cs="Calibri"/>
+                <w:color w:val="000000"/>
+                <w:sz w:val="22"/>
+                <w:szCs w:val="22"/>
+              </w:rPr>
+              <w:t>bject-oriented simulation</w:t>
+            </w:r>
+            <w:r>
+              <w:rPr>
+                <w:rFonts w:ascii="Calibri" w:hAnsi="Calibri" w:cs="Calibri"/>
+                <w:color w:val="000000"/>
+                <w:sz w:val="22"/>
+                <w:szCs w:val="22"/>
+              </w:rPr>
+              <w:t xml:space="preserve"> </w:t>
+            </w:r>
+            <w:r>
+              <w:rPr>
+                <w:rFonts w:ascii="Calibri" w:hAnsi="Calibri" w:cs="Calibri"/>
+                <w:color w:val="000000"/>
+                <w:sz w:val="22"/>
+                <w:szCs w:val="22"/>
+              </w:rPr>
+              <w:t>of engineered systems</w:t>
+            </w:r>
+            <w:bookmarkStart w:id="0" w:name="_GoBack"/>
+            <w:bookmarkEnd w:id="0"/>
+          </w:p>
+        </w:tc>
+        <w:tc>
+          <w:tcPr>
+            <w:tcW w:w="1260" w:type="dxa"/>
             <w:tcBorders>
               <w:top w:val="single" w:sz="6" w:space="0" w:color="auto"/>
               <w:left w:val="nil"/>
@@ -1324,7 +1360,7 @@
         </w:tc>
         <w:tc>
           <w:tcPr>
-            <w:tcW w:w="2520" w:type="dxa"/>
+            <w:tcW w:w="2700" w:type="dxa"/>
             <w:tcBorders>
               <w:top w:val="single" w:sz="6" w:space="0" w:color="auto"/>
               <w:left w:val="nil"/>
@@ -1360,7 +1396,7 @@
         </w:tc>
         <w:tc>
           <w:tcPr>
-            <w:tcW w:w="1440" w:type="dxa"/>
+            <w:tcW w:w="1260" w:type="dxa"/>
             <w:tcBorders>
               <w:top w:val="single" w:sz="6" w:space="0" w:color="auto"/>
               <w:left w:val="nil"/>
@@ -1561,7 +1597,7 @@
         </w:tc>
         <w:tc>
           <w:tcPr>
-            <w:tcW w:w="2520" w:type="dxa"/>
+            <w:tcW w:w="2700" w:type="dxa"/>
             <w:tcBorders>
               <w:top w:val="single" w:sz="6" w:space="0" w:color="auto"/>
               <w:left w:val="nil"/>
@@ -1597,7 +1633,7 @@
         </w:tc>
         <w:tc>
           <w:tcPr>
-            <w:tcW w:w="1440" w:type="dxa"/>
+            <w:tcW w:w="1260" w:type="dxa"/>
             <w:tcBorders>
               <w:top w:val="single" w:sz="6" w:space="0" w:color="auto"/>
               <w:left w:val="nil"/>

</xml_diff>